<commit_message>
Add more fault tolerance scenarios
</commit_message>
<xml_diff>
--- a/Week7_Application_FaultTolerance/BachmeierNTIM8120-7.docx
+++ b/Week7_Application_FaultTolerance/BachmeierNTIM8120-7.docx
@@ -110,8 +110,21 @@
       </w:pPr>
       <w:r>
         <w:lastRenderedPageBreak/>
-        <w:t>Tree-Structures and Fault Tolerant Design</w:t>
-      </w:r>
+        <w:t>Fault Tolerant Design</w:t>
+      </w:r>
+    </w:p>
+    <w:p>
+      <w:pPr>
+        <w:pStyle w:val="Heading2"/>
+      </w:pPr>
+      <w:r>
+        <w:t xml:space="preserve">Influence of </w:t>
+      </w:r>
+      <w:proofErr w:type="spellStart"/>
+      <w:r>
+        <w:t>Hierachy</w:t>
+      </w:r>
+      <w:proofErr w:type="spellEnd"/>
     </w:p>
     <w:p>
       <w:r>
@@ -180,6 +193,14 @@
       </w:r>
       <w:r>
         <w:t>.</w:t>
+      </w:r>
+    </w:p>
+    <w:p>
+      <w:pPr>
+        <w:pStyle w:val="Heading2"/>
+      </w:pPr>
+      <w:r>
+        <w:t>Influence of Partitioning</w:t>
       </w:r>
     </w:p>
     <w:p>
@@ -269,10 +290,12 @@
       </w:r>
       <w:proofErr w:type="spellEnd"/>
       <w:r>
-        <w:t xml:space="preserve"> that with the smaller block size of 128GB and which can economically be sprawled across many servers, reaching an MTTR of under a second!</w:t>
-      </w:r>
-      <w:bookmarkStart w:id="0" w:name="_GoBack"/>
-      <w:bookmarkEnd w:id="0"/>
+        <w:t xml:space="preserve"> that with the smaller block </w:t>
+      </w:r>
+      <w:r>
+        <w:lastRenderedPageBreak/>
+        <w:t>size of 128GB and which can economically be sprawled across many servers, reaching an MTTR of under a second!</w:t>
+      </w:r>
     </w:p>
     <w:tbl>
       <w:tblPr>
@@ -309,7 +332,6 @@
               </w:rPr>
             </w:pPr>
             <w:r>
-              <w:lastRenderedPageBreak/>
               <w:tab/>
             </w:r>
           </w:p>
@@ -2098,8 +2120,164 @@
         <w:t>: Mean Time to Recover</w:t>
       </w:r>
     </w:p>
+    <w:p>
+      <w:pPr>
+        <w:pStyle w:val="Heading2"/>
+      </w:pPr>
+      <w:r>
+        <w:t xml:space="preserve">Influence of </w:t>
+      </w:r>
+      <w:r>
+        <w:t>Fail</w:t>
+      </w:r>
+      <w:r>
+        <w:t>-Over</w:t>
+      </w:r>
+      <w:r>
+        <w:t xml:space="preserve"> Groups</w:t>
+      </w:r>
+    </w:p>
+    <w:p>
+      <w:r>
+        <w:tab/>
+        <w:t xml:space="preserve">Proxy servers and similar brokers operate on </w:t>
+      </w:r>
+      <w:proofErr w:type="spellStart"/>
+      <w:r>
+        <w:t>ephemerial</w:t>
+      </w:r>
+      <w:proofErr w:type="spellEnd"/>
+      <w:r>
+        <w:t xml:space="preserve"> requests and need fault tolerance to come from a different source.  One strategy is to maintain a target group of service instances and then monitor their availability (see Figure 1).  The monitoring can come from at least three reference points: (1) the network operating system, (2) the observed traffic of the broker itself, and (3) a local health agent on the service instance.  As new requests arrive, the broker can use the </w:t>
+      </w:r>
+      <w:r>
+        <w:t>Observed Health State Store</w:t>
+      </w:r>
+      <w:r>
+        <w:t xml:space="preserve"> (OHSS) to select the most appropriate receiver.  </w:t>
+      </w:r>
+    </w:p>
+    <w:p>
+      <w:pPr>
+        <w:ind w:firstLine="720"/>
+        <w:rPr>
+          <w:i/>
+        </w:rPr>
+      </w:pPr>
+      <w:r>
+        <w:t>A recovery policy could also exist to manage any Service Level Objectives (SLO) of the backend application.  For instance, if the backend application needs to be highly available, then the broker could be augmented to trap specific exceptions and automatically route to another node.  Other systems need more consistent response times and would choose completely different behaviors.</w:t>
+      </w:r>
+      <w:bookmarkStart w:id="0" w:name="_GoBack"/>
+      <w:bookmarkEnd w:id="0"/>
+    </w:p>
+    <w:p>
+      <w:pPr>
+        <w:jc w:val="center"/>
+      </w:pPr>
+      <w:r>
+        <w:rPr>
+          <w:noProof/>
+        </w:rPr>
+        <w:lastRenderedPageBreak/>
+        <w:drawing>
+          <wp:inline distT="0" distB="0" distL="0" distR="0" wp14:anchorId="33D32139" wp14:editId="6EE2E50E">
+            <wp:extent cx="3282287" cy="2878776"/>
+            <wp:effectExtent l="0" t="0" r="0" b="0"/>
+            <wp:docPr id="1" name="Picture 1"/>
+            <wp:cNvGraphicFramePr>
+              <a:graphicFrameLocks xmlns:a="http://schemas.openxmlformats.org/drawingml/2006/main" noChangeAspect="1"/>
+            </wp:cNvGraphicFramePr>
+            <a:graphic xmlns:a="http://schemas.openxmlformats.org/drawingml/2006/main">
+              <a:graphicData uri="http://schemas.openxmlformats.org/drawingml/2006/picture">
+                <pic:pic xmlns:pic="http://schemas.openxmlformats.org/drawingml/2006/picture">
+                  <pic:nvPicPr>
+                    <pic:cNvPr id="1" name=""/>
+                    <pic:cNvPicPr/>
+                  </pic:nvPicPr>
+                  <pic:blipFill>
+                    <a:blip r:embed="rId7"/>
+                    <a:stretch>
+                      <a:fillRect/>
+                    </a:stretch>
+                  </pic:blipFill>
+                  <pic:spPr>
+                    <a:xfrm>
+                      <a:off x="0" y="0"/>
+                      <a:ext cx="3291410" cy="2886777"/>
+                    </a:xfrm>
+                    <a:prstGeom prst="rect">
+                      <a:avLst/>
+                    </a:prstGeom>
+                  </pic:spPr>
+                </pic:pic>
+              </a:graphicData>
+            </a:graphic>
+          </wp:inline>
+        </w:drawing>
+      </w:r>
+    </w:p>
+    <w:p>
+      <w:pPr>
+        <w:pStyle w:val="Caption"/>
+        <w:jc w:val="center"/>
+        <w:rPr>
+          <w:i w:val="0"/>
+          <w:color w:val="auto"/>
+        </w:rPr>
+      </w:pPr>
+      <w:r>
+        <w:rPr>
+          <w:i w:val="0"/>
+          <w:color w:val="auto"/>
+        </w:rPr>
+        <w:t xml:space="preserve">Figure </w:t>
+      </w:r>
+      <w:r>
+        <w:rPr>
+          <w:i w:val="0"/>
+          <w:color w:val="auto"/>
+        </w:rPr>
+        <w:fldChar w:fldCharType="begin"/>
+      </w:r>
+      <w:r>
+        <w:rPr>
+          <w:i w:val="0"/>
+          <w:color w:val="auto"/>
+        </w:rPr>
+        <w:instrText xml:space="preserve"> SEQ Figure \* ARABIC </w:instrText>
+      </w:r>
+      <w:r>
+        <w:rPr>
+          <w:i w:val="0"/>
+          <w:color w:val="auto"/>
+        </w:rPr>
+        <w:fldChar w:fldCharType="separate"/>
+      </w:r>
+      <w:r>
+        <w:rPr>
+          <w:i w:val="0"/>
+          <w:noProof/>
+          <w:color w:val="auto"/>
+        </w:rPr>
+        <w:t>1</w:t>
+      </w:r>
+      <w:r>
+        <w:rPr>
+          <w:i w:val="0"/>
+          <w:color w:val="auto"/>
+        </w:rPr>
+        <w:fldChar w:fldCharType="end"/>
+      </w:r>
+      <w:r>
+        <w:rPr>
+          <w:i w:val="0"/>
+          <w:color w:val="auto"/>
+        </w:rPr>
+        <w:t>: Broker Fail-Over</w:t>
+      </w:r>
+    </w:p>
     <w:sectPr>
-      <w:headerReference w:type="default" r:id="rId7"/>
+      <w:headerReference w:type="default" r:id="rId8"/>
       <w:pgSz w:w="12240" w:h="15840"/>
       <w:pgMar w:top="1440" w:right="1440" w:bottom="1440" w:left="1440" w:header="720" w:footer="720" w:gutter="0"/>
       <w:pgNumType w:start="0"/>
@@ -2963,6 +3141,36 @@
       <w:szCs w:val="18"/>
     </w:rPr>
   </w:style>
+  <w:style w:type="paragraph" w:styleId="BalloonText">
+    <w:name w:val="Balloon Text"/>
+    <w:basedOn w:val="Normal"/>
+    <w:link w:val="BalloonTextChar"/>
+    <w:uiPriority w:val="99"/>
+    <w:semiHidden/>
+    <w:unhideWhenUsed/>
+    <w:rsid w:val="009556FE"/>
+    <w:pPr>
+      <w:spacing w:line="240" w:lineRule="auto"/>
+    </w:pPr>
+    <w:rPr>
+      <w:rFonts w:ascii="Segoe UI" w:hAnsi="Segoe UI" w:cs="Segoe UI"/>
+      <w:sz w:val="18"/>
+      <w:szCs w:val="18"/>
+    </w:rPr>
+  </w:style>
+  <w:style w:type="character" w:customStyle="1" w:styleId="BalloonTextChar">
+    <w:name w:val="Balloon Text Char"/>
+    <w:basedOn w:val="DefaultParagraphFont"/>
+    <w:link w:val="BalloonText"/>
+    <w:uiPriority w:val="99"/>
+    <w:semiHidden/>
+    <w:rsid w:val="009556FE"/>
+    <w:rPr>
+      <w:rFonts w:ascii="Segoe UI" w:hAnsi="Segoe UI" w:cs="Segoe UI"/>
+      <w:sz w:val="18"/>
+      <w:szCs w:val="18"/>
+    </w:rPr>
+  </w:style>
 </w:styles>
 </file>
 
@@ -3291,7 +3499,7 @@
 </file>
 
 <file path=customXml/itemProps1.xml><?xml version="1.0" encoding="utf-8"?>
-<ds:datastoreItem xmlns:ds="http://schemas.openxmlformats.org/officeDocument/2006/customXml" ds:itemID="{6D705452-9D08-45D8-99A3-2B193091B397}">
+<ds:datastoreItem xmlns:ds="http://schemas.openxmlformats.org/officeDocument/2006/customXml" ds:itemID="{0CF45C9C-53CD-4A58-9129-87B7C385F32D}">
   <ds:schemaRefs>
     <ds:schemaRef ds:uri="http://schemas.openxmlformats.org/officeDocument/2006/bibliography"/>
   </ds:schemaRefs>

</xml_diff>

<commit_message>
and that's a paper
</commit_message>
<xml_diff>
--- a/Week7_Application_FaultTolerance/BachmeierNTIM8120-7.docx
+++ b/Week7_Application_FaultTolerance/BachmeierNTIM8120-7.docx
@@ -214,7 +214,44 @@
       </w:r>
       <w:proofErr w:type="spellEnd"/>
       <w:r>
-        <w:t xml:space="preserve"> more performant and fault tolerant, because of the containment of both scale and blast radius.  Imagine a scientific dataset that has grown to several petabytes in size.  The storage network would need to decompose this logical file system into multiple blocks and then replicate it across multiple physical servers.  These physical servers will run into mechanical failures, such as disk corruption or power outages.  When these outages occur, other nodes need to </w:t>
+        <w:t xml:space="preserve"> more performant and fault tolerant because of the containment of both scale and blast radius</w:t>
+      </w:r>
+      <w:sdt>
+        <w:sdtPr>
+          <w:id w:val="1317685263"/>
+          <w:citation/>
+        </w:sdtPr>
+        <w:sdtContent>
+          <w:r>
+            <w:fldChar w:fldCharType="begin"/>
+          </w:r>
+          <w:r>
+            <w:instrText xml:space="preserve"> CITATION Vos18 \l 1033 </w:instrText>
+          </w:r>
+          <w:r>
+            <w:fldChar w:fldCharType="separate"/>
+          </w:r>
+          <w:r>
+            <w:rPr>
+              <w:noProof/>
+            </w:rPr>
+            <w:t xml:space="preserve"> (Vosshall, 2018)</w:t>
+          </w:r>
+          <w:r>
+            <w:fldChar w:fldCharType="end"/>
+          </w:r>
+        </w:sdtContent>
+      </w:sdt>
+      <w:r>
+        <w:t>.  Imagine a scientific dataset that has grown to several petabytes in size.  The storage network would need to decompose this logical file system into multiple blocks and then replicate it across multiple physical servers.  These physical servers will run into mechanical failures, such as disk corruption or power outages.</w:t>
+      </w:r>
+    </w:p>
+    <w:p>
+      <w:pPr>
+        <w:ind w:firstLine="720"/>
+      </w:pPr>
+      <w:r>
+        <w:t xml:space="preserve">When these outages occur, other nodes need to </w:t>
       </w:r>
       <w:r>
         <w:t>S</w:t>
@@ -290,11 +327,11 @@
       </w:r>
       <w:proofErr w:type="spellEnd"/>
       <w:r>
-        <w:t xml:space="preserve"> that with the smaller block </w:t>
+        <w:t xml:space="preserve"> </w:t>
       </w:r>
       <w:r>
         <w:lastRenderedPageBreak/>
-        <w:t>size of 128GB and which can economically be sprawled across many servers, reaching an MTTR of under a second!</w:t>
+        <w:t>that with the smaller block size of 128GB and which can economically be sprawled across many servers, reaching an MTTR of under a second!</w:t>
       </w:r>
     </w:p>
     <w:tbl>
@@ -2191,145 +2228,9 @@
         <w:lastRenderedPageBreak/>
         <w:drawing>
           <wp:inline distT="0" distB="0" distL="0" distR="0" wp14:anchorId="33D32139" wp14:editId="6EE2E50E">
-            <wp:extent cx="2326943" cy="2040878"/>
+            <wp:extent cx="2572603" cy="2256337"/>
             <wp:effectExtent l="0" t="0" r="0" b="0"/>
             <wp:docPr id="1" name="Picture 1"/>
-            <wp:cNvGraphicFramePr>
-              <a:graphicFrameLocks xmlns:a="http://schemas.openxmlformats.org/drawingml/2006/main" noChangeAspect="1"/>
-            </wp:cNvGraphicFramePr>
-            <a:graphic xmlns:a="http://schemas.openxmlformats.org/drawingml/2006/main">
-              <a:graphicData uri="http://schemas.openxmlformats.org/drawingml/2006/picture">
-                <pic:pic xmlns:pic="http://schemas.openxmlformats.org/drawingml/2006/picture">
-                  <pic:nvPicPr>
-                    <pic:cNvPr id="1" name=""/>
-                    <pic:cNvPicPr/>
-                  </pic:nvPicPr>
-                  <pic:blipFill>
-                    <a:blip r:embed="rId7"/>
-                    <a:stretch>
-                      <a:fillRect/>
-                    </a:stretch>
-                  </pic:blipFill>
-                  <pic:spPr>
-                    <a:xfrm>
-                      <a:off x="0" y="0"/>
-                      <a:ext cx="2342202" cy="2054261"/>
-                    </a:xfrm>
-                    <a:prstGeom prst="rect">
-                      <a:avLst/>
-                    </a:prstGeom>
-                  </pic:spPr>
-                </pic:pic>
-              </a:graphicData>
-            </a:graphic>
-          </wp:inline>
-        </w:drawing>
-      </w:r>
-    </w:p>
-    <w:p>
-      <w:pPr>
-        <w:pStyle w:val="Caption"/>
-        <w:jc w:val="center"/>
-        <w:rPr>
-          <w:i w:val="0"/>
-          <w:color w:val="auto"/>
-        </w:rPr>
-      </w:pPr>
-      <w:r>
-        <w:rPr>
-          <w:i w:val="0"/>
-          <w:color w:val="auto"/>
-        </w:rPr>
-        <w:t xml:space="preserve">Figure </w:t>
-      </w:r>
-      <w:r>
-        <w:rPr>
-          <w:i w:val="0"/>
-          <w:color w:val="auto"/>
-        </w:rPr>
-        <w:fldChar w:fldCharType="begin"/>
-      </w:r>
-      <w:r>
-        <w:rPr>
-          <w:i w:val="0"/>
-          <w:color w:val="auto"/>
-        </w:rPr>
-        <w:instrText xml:space="preserve"> SEQ Figure \* ARABIC </w:instrText>
-      </w:r>
-      <w:r>
-        <w:rPr>
-          <w:i w:val="0"/>
-          <w:color w:val="auto"/>
-        </w:rPr>
-        <w:fldChar w:fldCharType="separate"/>
-      </w:r>
-      <w:r>
-        <w:rPr>
-          <w:i w:val="0"/>
-          <w:noProof/>
-          <w:color w:val="auto"/>
-        </w:rPr>
-        <w:t>1</w:t>
-      </w:r>
-      <w:r>
-        <w:rPr>
-          <w:i w:val="0"/>
-          <w:color w:val="auto"/>
-        </w:rPr>
-        <w:fldChar w:fldCharType="end"/>
-      </w:r>
-      <w:r>
-        <w:rPr>
-          <w:i w:val="0"/>
-          <w:color w:val="auto"/>
-        </w:rPr>
-        <w:t>: Broker Fail-Over</w:t>
-      </w:r>
-    </w:p>
-    <w:p>
-      <w:pPr>
-        <w:pStyle w:val="Heading2"/>
-      </w:pPr>
-      <w:r>
-        <w:t>Influence of Geo-Redundancy</w:t>
-      </w:r>
-    </w:p>
-    <w:p>
-      <w:r>
-        <w:tab/>
-        <w:t xml:space="preserve">Cloud Service Providers enable fault tolerance across multiple regions, so that entire data centers can fail without impacting applications uptime (see Figure 2).  The scheme starts with the deployment of the service stack into two or more locations, such as Seattle and New York.  Next, data store replication enables the sites to be kept in sync.  Finally, the user can discover the most performant service stack instance from a location aware </w:t>
-      </w:r>
-      <w:proofErr w:type="spellStart"/>
-      <w:r>
-        <w:t>Canolical</w:t>
-      </w:r>
-      <w:proofErr w:type="spellEnd"/>
-      <w:r>
-        <w:t xml:space="preserve"> Naming Service (CNAME).  That system can </w:t>
-      </w:r>
-      <w:proofErr w:type="gramStart"/>
-      <w:r>
-        <w:t>take into account</w:t>
-      </w:r>
-      <w:proofErr w:type="gramEnd"/>
-      <w:r>
-        <w:t xml:space="preserve"> latency and other metrics, similar to the proposed Fail-Over Group solution.</w:t>
-      </w:r>
-    </w:p>
-    <w:p>
-      <w:pPr>
-        <w:keepNext/>
-        <w:jc w:val="center"/>
-      </w:pPr>
-      <w:r>
-        <w:rPr>
-          <w:noProof/>
-        </w:rPr>
-        <w:drawing>
-          <wp:inline distT="0" distB="0" distL="0" distR="0" wp14:anchorId="28D21F2E" wp14:editId="2002DDD0">
-            <wp:extent cx="2286000" cy="1822695"/>
-            <wp:effectExtent l="0" t="0" r="0" b="6350"/>
-            <wp:docPr id="2" name="Picture 2"/>
             <wp:cNvGraphicFramePr>
               <a:graphicFrameLocks xmlns:a="http://schemas.openxmlformats.org/drawingml/2006/main" noChangeAspect="1"/>
             </wp:cNvGraphicFramePr>
@@ -2349,7 +2250,7 @@
                   <pic:spPr>
                     <a:xfrm>
                       <a:off x="0" y="0"/>
-                      <a:ext cx="2318558" cy="1848654"/>
+                      <a:ext cx="2605136" cy="2284870"/>
                     </a:xfrm>
                     <a:prstGeom prst="rect">
                       <a:avLst/>
@@ -2405,6 +2306,142 @@
           <w:noProof/>
           <w:color w:val="auto"/>
         </w:rPr>
+        <w:t>1</w:t>
+      </w:r>
+      <w:r>
+        <w:rPr>
+          <w:i w:val="0"/>
+          <w:color w:val="auto"/>
+        </w:rPr>
+        <w:fldChar w:fldCharType="end"/>
+      </w:r>
+      <w:r>
+        <w:rPr>
+          <w:i w:val="0"/>
+          <w:color w:val="auto"/>
+        </w:rPr>
+        <w:t>: Broker Fail-Over</w:t>
+      </w:r>
+    </w:p>
+    <w:p>
+      <w:pPr>
+        <w:pStyle w:val="Heading2"/>
+      </w:pPr>
+      <w:r>
+        <w:t>Influence of Geo-Redundancy</w:t>
+      </w:r>
+    </w:p>
+    <w:p>
+      <w:r>
+        <w:tab/>
+        <w:t xml:space="preserve">Cloud Service Providers enable fault tolerance across multiple regions, so that entire data centers can fail without impacting applications uptime (see Figure 2).  The scheme starts with the deployment of the service stack into two or more locations, such as Seattle and New York.  Next, data store replication enables the sites to be kept in sync.  Finally, the user can discover the most performant service stack instance from a location aware </w:t>
+      </w:r>
+      <w:proofErr w:type="spellStart"/>
+      <w:r>
+        <w:t>Canolical</w:t>
+      </w:r>
+      <w:proofErr w:type="spellEnd"/>
+      <w:r>
+        <w:t xml:space="preserve"> Naming Service (CNAME).  That system can </w:t>
+      </w:r>
+      <w:proofErr w:type="gramStart"/>
+      <w:r>
+        <w:t>take into account</w:t>
+      </w:r>
+      <w:proofErr w:type="gramEnd"/>
+      <w:r>
+        <w:t xml:space="preserve"> latency and other metrics, similar to the proposed Fail-Over Group solution.</w:t>
+      </w:r>
+    </w:p>
+    <w:p>
+      <w:pPr>
+        <w:keepNext/>
+        <w:jc w:val="center"/>
+      </w:pPr>
+      <w:r>
+        <w:rPr>
+          <w:noProof/>
+        </w:rPr>
+        <w:drawing>
+          <wp:inline distT="0" distB="0" distL="0" distR="0" wp14:anchorId="28D21F2E" wp14:editId="2002DDD0">
+            <wp:extent cx="2831910" cy="2257966"/>
+            <wp:effectExtent l="0" t="0" r="6985" b="9525"/>
+            <wp:docPr id="2" name="Picture 2"/>
+            <wp:cNvGraphicFramePr>
+              <a:graphicFrameLocks xmlns:a="http://schemas.openxmlformats.org/drawingml/2006/main" noChangeAspect="1"/>
+            </wp:cNvGraphicFramePr>
+            <a:graphic xmlns:a="http://schemas.openxmlformats.org/drawingml/2006/main">
+              <a:graphicData uri="http://schemas.openxmlformats.org/drawingml/2006/picture">
+                <pic:pic xmlns:pic="http://schemas.openxmlformats.org/drawingml/2006/picture">
+                  <pic:nvPicPr>
+                    <pic:cNvPr id="1" name=""/>
+                    <pic:cNvPicPr/>
+                  </pic:nvPicPr>
+                  <pic:blipFill>
+                    <a:blip r:embed="rId9"/>
+                    <a:stretch>
+                      <a:fillRect/>
+                    </a:stretch>
+                  </pic:blipFill>
+                  <pic:spPr>
+                    <a:xfrm>
+                      <a:off x="0" y="0"/>
+                      <a:ext cx="2890270" cy="2304498"/>
+                    </a:xfrm>
+                    <a:prstGeom prst="rect">
+                      <a:avLst/>
+                    </a:prstGeom>
+                  </pic:spPr>
+                </pic:pic>
+              </a:graphicData>
+            </a:graphic>
+          </wp:inline>
+        </w:drawing>
+      </w:r>
+    </w:p>
+    <w:p>
+      <w:pPr>
+        <w:pStyle w:val="Caption"/>
+        <w:jc w:val="center"/>
+        <w:rPr>
+          <w:i w:val="0"/>
+          <w:color w:val="auto"/>
+        </w:rPr>
+      </w:pPr>
+      <w:r>
+        <w:rPr>
+          <w:i w:val="0"/>
+          <w:color w:val="auto"/>
+        </w:rPr>
+        <w:t xml:space="preserve">Figure </w:t>
+      </w:r>
+      <w:r>
+        <w:rPr>
+          <w:i w:val="0"/>
+          <w:color w:val="auto"/>
+        </w:rPr>
+        <w:fldChar w:fldCharType="begin"/>
+      </w:r>
+      <w:r>
+        <w:rPr>
+          <w:i w:val="0"/>
+          <w:color w:val="auto"/>
+        </w:rPr>
+        <w:instrText xml:space="preserve"> SEQ Figure \* ARABIC </w:instrText>
+      </w:r>
+      <w:r>
+        <w:rPr>
+          <w:i w:val="0"/>
+          <w:color w:val="auto"/>
+        </w:rPr>
+        <w:fldChar w:fldCharType="separate"/>
+      </w:r>
+      <w:r>
+        <w:rPr>
+          <w:i w:val="0"/>
+          <w:noProof/>
+          <w:color w:val="auto"/>
+        </w:rPr>
         <w:t>2</w:t>
       </w:r>
       <w:r>
@@ -2422,14 +2459,12 @@
         <w:t>: Multi-Region Deployment</w:t>
       </w:r>
     </w:p>
-    <w:p/>
     <w:p/>
     <w:p>
       <w:pPr>
         <w:pStyle w:val="Heading2"/>
       </w:pPr>
       <w:r>
-        <w:lastRenderedPageBreak/>
         <w:t xml:space="preserve">Influence of </w:t>
       </w:r>
       <w:proofErr w:type="spellStart"/>
@@ -2582,8 +2617,8 @@
         </w:rPr>
         <w:drawing>
           <wp:inline distT="0" distB="0" distL="0" distR="0" wp14:anchorId="323DD86C" wp14:editId="2921510E">
-            <wp:extent cx="3289110" cy="1942191"/>
-            <wp:effectExtent l="0" t="0" r="6985" b="1270"/>
+            <wp:extent cx="2490716" cy="1470747"/>
+            <wp:effectExtent l="0" t="0" r="5080" b="0"/>
             <wp:docPr id="3" name="Picture 3"/>
             <wp:cNvGraphicFramePr>
               <a:graphicFrameLocks xmlns:a="http://schemas.openxmlformats.org/drawingml/2006/main" noChangeAspect="1"/>
@@ -2596,7 +2631,7 @@
                     <pic:cNvPicPr/>
                   </pic:nvPicPr>
                   <pic:blipFill>
-                    <a:blip r:embed="rId9"/>
+                    <a:blip r:embed="rId10"/>
                     <a:stretch>
                       <a:fillRect/>
                     </a:stretch>
@@ -2604,7 +2639,7 @@
                   <pic:spPr>
                     <a:xfrm>
                       <a:off x="0" y="0"/>
-                      <a:ext cx="3313393" cy="1956530"/>
+                      <a:ext cx="2521272" cy="1488790"/>
                     </a:xfrm>
                     <a:prstGeom prst="rect">
                       <a:avLst/>
@@ -2753,12 +2788,151 @@
     <w:p/>
     <w:p>
       <w:pPr>
+        <w:pStyle w:val="Heading2"/>
+      </w:pPr>
+      <w:r>
+        <w:t>Influence of Protocol</w:t>
+      </w:r>
+    </w:p>
+    <w:p>
+      <w:r>
+        <w:tab/>
+        <w:t xml:space="preserve">Message passing between components can either use reliable or unreliable communication.  Unreliable hand-off can be useful for best effort or performance critical systems, such as real-time video or sampled telemetry reporting.  </w:t>
+      </w:r>
+      <w:r>
+        <w:t>The r</w:t>
+      </w:r>
+      <w:r>
+        <w:t xml:space="preserve">eliable hand-off is crucial for scenarios that mandate full and consistent accounting, such as user data or financial records.  These fault tolerance decisions are not limited to the </w:t>
+      </w:r>
+      <w:proofErr w:type="gramStart"/>
+      <w:r>
+        <w:t>low level</w:t>
+      </w:r>
+      <w:proofErr w:type="gramEnd"/>
+      <w:r>
+        <w:t xml:space="preserve"> transport protocol differences </w:t>
+      </w:r>
+      <w:r>
+        <w:lastRenderedPageBreak/>
+        <w:t xml:space="preserve">between User Datagram Protocol (UDP) and Transmission Control Protocol (TCP).  They also appear at higher application levels (see Figure 4).  The actor can notify the Alice service directly however the message could become lost due to a network failure.  Instead, they can first place the payload into a command queue and remove it only after the </w:t>
+      </w:r>
+      <w:proofErr w:type="gramStart"/>
+      <w:r>
+        <w:t>server side</w:t>
+      </w:r>
+      <w:proofErr w:type="gramEnd"/>
+      <w:r>
+        <w:t xml:space="preserve"> acknowledgement.  When Alice accepts the event, it needs to receive confirmation from Bob and Charlie before returning success.  Bob chooses to store the event in a durable command queue, versus Charlie executes it directly.  In either scenario, the client can reliably infer that hand-off has occurred.</w:t>
+      </w:r>
+    </w:p>
+    <w:p>
+      <w:pPr>
+        <w:jc w:val="center"/>
         <w:rPr>
           <w:b/>
         </w:rPr>
       </w:pPr>
       <w:r>
-        <w:br w:type="page"/>
+        <w:rPr>
+          <w:noProof/>
+        </w:rPr>
+        <w:drawing>
+          <wp:inline distT="0" distB="0" distL="0" distR="0" wp14:anchorId="0FD0466A" wp14:editId="7288BD4A">
+            <wp:extent cx="3484517" cy="2108579"/>
+            <wp:effectExtent l="0" t="0" r="1905" b="6350"/>
+            <wp:docPr id="9" name="Picture 9"/>
+            <wp:cNvGraphicFramePr>
+              <a:graphicFrameLocks xmlns:a="http://schemas.openxmlformats.org/drawingml/2006/main" noChangeAspect="1"/>
+            </wp:cNvGraphicFramePr>
+            <a:graphic xmlns:a="http://schemas.openxmlformats.org/drawingml/2006/main">
+              <a:graphicData uri="http://schemas.openxmlformats.org/drawingml/2006/picture">
+                <pic:pic xmlns:pic="http://schemas.openxmlformats.org/drawingml/2006/picture">
+                  <pic:nvPicPr>
+                    <pic:cNvPr id="1" name=""/>
+                    <pic:cNvPicPr/>
+                  </pic:nvPicPr>
+                  <pic:blipFill>
+                    <a:blip r:embed="rId11"/>
+                    <a:stretch>
+                      <a:fillRect/>
+                    </a:stretch>
+                  </pic:blipFill>
+                  <pic:spPr>
+                    <a:xfrm>
+                      <a:off x="0" y="0"/>
+                      <a:ext cx="3503844" cy="2120274"/>
+                    </a:xfrm>
+                    <a:prstGeom prst="rect">
+                      <a:avLst/>
+                    </a:prstGeom>
+                  </pic:spPr>
+                </pic:pic>
+              </a:graphicData>
+            </a:graphic>
+          </wp:inline>
+        </w:drawing>
+      </w:r>
+    </w:p>
+    <w:p>
+      <w:pPr>
+        <w:pStyle w:val="Caption"/>
+        <w:jc w:val="center"/>
+        <w:rPr>
+          <w:b/>
+          <w:i w:val="0"/>
+          <w:color w:val="auto"/>
+        </w:rPr>
+      </w:pPr>
+      <w:r>
+        <w:rPr>
+          <w:i w:val="0"/>
+          <w:color w:val="auto"/>
+        </w:rPr>
+        <w:t xml:space="preserve">Figure </w:t>
+      </w:r>
+      <w:r>
+        <w:rPr>
+          <w:i w:val="0"/>
+          <w:color w:val="auto"/>
+        </w:rPr>
+        <w:fldChar w:fldCharType="begin"/>
+      </w:r>
+      <w:r>
+        <w:rPr>
+          <w:i w:val="0"/>
+          <w:color w:val="auto"/>
+        </w:rPr>
+        <w:instrText xml:space="preserve"> SEQ Figure \* ARABIC </w:instrText>
+      </w:r>
+      <w:r>
+        <w:rPr>
+          <w:i w:val="0"/>
+          <w:color w:val="auto"/>
+        </w:rPr>
+        <w:fldChar w:fldCharType="separate"/>
+      </w:r>
+      <w:r>
+        <w:rPr>
+          <w:i w:val="0"/>
+          <w:noProof/>
+          <w:color w:val="auto"/>
+        </w:rPr>
+        <w:t>4</w:t>
+      </w:r>
+      <w:r>
+        <w:rPr>
+          <w:i w:val="0"/>
+          <w:color w:val="auto"/>
+        </w:rPr>
+        <w:fldChar w:fldCharType="end"/>
+      </w:r>
+      <w:r>
+        <w:rPr>
+          <w:i w:val="0"/>
+          <w:color w:val="auto"/>
+        </w:rPr>
+        <w:t>: Handoff Protocol</w:t>
       </w:r>
     </w:p>
     <w:p>
@@ -2766,11 +2940,15 @@
         <w:pStyle w:val="Heading1"/>
       </w:pPr>
       <w:r>
-        <w:lastRenderedPageBreak/>
         <w:t>Data Structures for File Server Organization</w:t>
       </w:r>
     </w:p>
     <w:p>
+      <w:pPr>
+        <w:rPr>
+          <w:i/>
+        </w:rPr>
+      </w:pPr>
       <w:r>
         <w:tab/>
         <w:t xml:space="preserve">A Distributed File System (DFS) needs to leverage multiple data structures to persist and retrieve content (see Table 2).   The Contoso Network File System (see Figure 4) forces users to request a security token from their </w:t>
@@ -2884,6 +3062,7 @@
         <w:t xml:space="preserve">.  File objects can be arbitrarily large, with blocks spanning one or more </w:t>
       </w:r>
       <w:r>
+        <w:lastRenderedPageBreak/>
         <w:t>modules</w:t>
       </w:r>
       <w:r>
@@ -2899,9 +3078,225 @@
         <w:t>, for dynamic expansion across physical resources</w:t>
       </w:r>
       <w:r>
+        <w:t xml:space="preserve"> (see Figure 6)</w:t>
+      </w:r>
+      <w:r>
         <w:t>.</w:t>
       </w:r>
     </w:p>
+    <w:p>
+      <w:pPr>
+        <w:keepNext/>
+        <w:jc w:val="center"/>
+      </w:pPr>
+      <w:r>
+        <w:rPr>
+          <w:noProof/>
+        </w:rPr>
+        <w:drawing>
+          <wp:inline distT="0" distB="0" distL="0" distR="0" wp14:anchorId="3CED958F" wp14:editId="76A8340F">
+            <wp:extent cx="2975212" cy="3241037"/>
+            <wp:effectExtent l="0" t="0" r="0" b="0"/>
+            <wp:docPr id="6" name="Picture 6"/>
+            <wp:cNvGraphicFramePr>
+              <a:graphicFrameLocks xmlns:a="http://schemas.openxmlformats.org/drawingml/2006/main" noChangeAspect="1"/>
+            </wp:cNvGraphicFramePr>
+            <a:graphic xmlns:a="http://schemas.openxmlformats.org/drawingml/2006/main">
+              <a:graphicData uri="http://schemas.openxmlformats.org/drawingml/2006/picture">
+                <pic:pic xmlns:pic="http://schemas.openxmlformats.org/drawingml/2006/picture">
+                  <pic:nvPicPr>
+                    <pic:cNvPr id="1" name=""/>
+                    <pic:cNvPicPr/>
+                  </pic:nvPicPr>
+                  <pic:blipFill>
+                    <a:blip r:embed="rId12"/>
+                    <a:stretch>
+                      <a:fillRect/>
+                    </a:stretch>
+                  </pic:blipFill>
+                  <pic:spPr>
+                    <a:xfrm>
+                      <a:off x="0" y="0"/>
+                      <a:ext cx="3084330" cy="3359904"/>
+                    </a:xfrm>
+                    <a:prstGeom prst="rect">
+                      <a:avLst/>
+                    </a:prstGeom>
+                  </pic:spPr>
+                </pic:pic>
+              </a:graphicData>
+            </a:graphic>
+          </wp:inline>
+        </w:drawing>
+      </w:r>
+    </w:p>
+    <w:p>
+      <w:pPr>
+        <w:pStyle w:val="Caption"/>
+        <w:jc w:val="center"/>
+        <w:rPr>
+          <w:i w:val="0"/>
+          <w:color w:val="auto"/>
+        </w:rPr>
+      </w:pPr>
+      <w:r>
+        <w:rPr>
+          <w:i w:val="0"/>
+          <w:color w:val="auto"/>
+        </w:rPr>
+        <w:t xml:space="preserve">Figure </w:t>
+      </w:r>
+      <w:r>
+        <w:rPr>
+          <w:i w:val="0"/>
+          <w:color w:val="auto"/>
+        </w:rPr>
+        <w:fldChar w:fldCharType="begin"/>
+      </w:r>
+      <w:r>
+        <w:rPr>
+          <w:i w:val="0"/>
+          <w:color w:val="auto"/>
+        </w:rPr>
+        <w:instrText xml:space="preserve"> SEQ Figure \* ARABIC </w:instrText>
+      </w:r>
+      <w:r>
+        <w:rPr>
+          <w:i w:val="0"/>
+          <w:color w:val="auto"/>
+        </w:rPr>
+        <w:fldChar w:fldCharType="separate"/>
+      </w:r>
+      <w:r>
+        <w:rPr>
+          <w:i w:val="0"/>
+          <w:noProof/>
+          <w:color w:val="auto"/>
+        </w:rPr>
+        <w:t>5</w:t>
+      </w:r>
+      <w:r>
+        <w:rPr>
+          <w:i w:val="0"/>
+          <w:color w:val="auto"/>
+        </w:rPr>
+        <w:fldChar w:fldCharType="end"/>
+      </w:r>
+      <w:r>
+        <w:rPr>
+          <w:i w:val="0"/>
+          <w:color w:val="auto"/>
+        </w:rPr>
+        <w:t>: Contoso DFS Logical View</w:t>
+      </w:r>
+    </w:p>
+    <w:p>
+      <w:pPr>
+        <w:keepNext/>
+        <w:jc w:val="center"/>
+      </w:pPr>
+      <w:r>
+        <w:rPr>
+          <w:noProof/>
+        </w:rPr>
+        <w:drawing>
+          <wp:inline distT="0" distB="0" distL="0" distR="0" wp14:anchorId="3F5FA126" wp14:editId="52B608F1">
+            <wp:extent cx="2579427" cy="3211220"/>
+            <wp:effectExtent l="0" t="0" r="0" b="8255"/>
+            <wp:docPr id="10" name="Picture 10"/>
+            <wp:cNvGraphicFramePr>
+              <a:graphicFrameLocks xmlns:a="http://schemas.openxmlformats.org/drawingml/2006/main" noChangeAspect="1"/>
+            </wp:cNvGraphicFramePr>
+            <a:graphic xmlns:a="http://schemas.openxmlformats.org/drawingml/2006/main">
+              <a:graphicData uri="http://schemas.openxmlformats.org/drawingml/2006/picture">
+                <pic:pic xmlns:pic="http://schemas.openxmlformats.org/drawingml/2006/picture">
+                  <pic:nvPicPr>
+                    <pic:cNvPr id="1" name=""/>
+                    <pic:cNvPicPr/>
+                  </pic:nvPicPr>
+                  <pic:blipFill>
+                    <a:blip r:embed="rId13"/>
+                    <a:stretch>
+                      <a:fillRect/>
+                    </a:stretch>
+                  </pic:blipFill>
+                  <pic:spPr>
+                    <a:xfrm>
+                      <a:off x="0" y="0"/>
+                      <a:ext cx="2587313" cy="3221038"/>
+                    </a:xfrm>
+                    <a:prstGeom prst="rect">
+                      <a:avLst/>
+                    </a:prstGeom>
+                  </pic:spPr>
+                </pic:pic>
+              </a:graphicData>
+            </a:graphic>
+          </wp:inline>
+        </w:drawing>
+      </w:r>
+    </w:p>
+    <w:p>
+      <w:pPr>
+        <w:pStyle w:val="Caption"/>
+        <w:jc w:val="center"/>
+        <w:rPr>
+          <w:i w:val="0"/>
+          <w:color w:val="auto"/>
+        </w:rPr>
+      </w:pPr>
+      <w:r>
+        <w:rPr>
+          <w:i w:val="0"/>
+          <w:color w:val="auto"/>
+        </w:rPr>
+        <w:t xml:space="preserve">Figure </w:t>
+      </w:r>
+      <w:r>
+        <w:rPr>
+          <w:i w:val="0"/>
+          <w:color w:val="auto"/>
+        </w:rPr>
+        <w:fldChar w:fldCharType="begin"/>
+      </w:r>
+      <w:r>
+        <w:rPr>
+          <w:i w:val="0"/>
+          <w:color w:val="auto"/>
+        </w:rPr>
+        <w:instrText xml:space="preserve"> SEQ Figure \* ARABIC </w:instrText>
+      </w:r>
+      <w:r>
+        <w:rPr>
+          <w:i w:val="0"/>
+          <w:color w:val="auto"/>
+        </w:rPr>
+        <w:fldChar w:fldCharType="separate"/>
+      </w:r>
+      <w:r>
+        <w:rPr>
+          <w:i w:val="0"/>
+          <w:noProof/>
+          <w:color w:val="auto"/>
+        </w:rPr>
+        <w:t>6</w:t>
+      </w:r>
+      <w:r>
+        <w:rPr>
+          <w:i w:val="0"/>
+          <w:color w:val="auto"/>
+        </w:rPr>
+        <w:fldChar w:fldCharType="end"/>
+      </w:r>
+      <w:r>
+        <w:rPr>
+          <w:i w:val="0"/>
+          <w:color w:val="auto"/>
+        </w:rPr>
+        <w:t>: File System Tree Structure</w:t>
+      </w:r>
+    </w:p>
+    <w:p/>
     <w:tbl>
       <w:tblPr>
         <w:tblStyle w:val="ListTable4"/>
@@ -2927,6 +3322,7 @@
               <w:jc w:val="center"/>
             </w:pPr>
             <w:r>
+              <w:lastRenderedPageBreak/>
               <w:t>Name</w:t>
             </w:r>
           </w:p>
@@ -3189,6 +3585,692 @@
           <w:color w:val="auto"/>
         </w:rPr>
         <w:t>: File System Data Structures</w:t>
+      </w:r>
+    </w:p>
+    <w:p>
+      <w:r>
+        <w:tab/>
+        <w:t xml:space="preserve">Contoso’s DFS </w:t>
+      </w:r>
+      <w:proofErr w:type="gramStart"/>
+      <w:r>
+        <w:t>is capable of supporting</w:t>
+      </w:r>
+      <w:proofErr w:type="gramEnd"/>
+      <w:r>
+        <w:t xml:space="preserve"> multiple concurrent application workloads, as there is a decoupling of incoming requests from event processing.  This behavior is </w:t>
+      </w:r>
+      <w:proofErr w:type="spellStart"/>
+      <w:r>
+        <w:t>achived</w:t>
+      </w:r>
+      <w:proofErr w:type="spellEnd"/>
+      <w:r>
+        <w:t xml:space="preserve"> through the Pending I/O queue and allows the service to remain highly available even during burst traffic.  The system must maintain multiple copies of the content to ensure </w:t>
+      </w:r>
+      <w:r>
+        <w:t xml:space="preserve">the </w:t>
+      </w:r>
+      <w:r>
+        <w:t xml:space="preserve">high durability of </w:t>
+      </w:r>
+      <w:r>
+        <w:t xml:space="preserve">a </w:t>
+      </w:r>
+      <w:r>
+        <w:t xml:space="preserve">stored </w:t>
+      </w:r>
+      <w:r>
+        <w:t>artifact</w:t>
+      </w:r>
+      <w:r>
+        <w:t xml:space="preserve">.  User traffic can be load balanced across these different copies to increase read performance.  Many scenarios, such as centralized service logs, can tolerate data within the file being slightly out of order.  For these append only use cases, the DFS could support multiple concurrent writers to the same object, by creating new blocks for each producer, and recording them in the </w:t>
+      </w:r>
+      <w:r>
+        <w:rPr>
+          <w:i/>
+        </w:rPr>
+        <w:t xml:space="preserve">Storage Directory </w:t>
+      </w:r>
+      <w:r>
+        <w:t>tree</w:t>
+      </w:r>
+      <w:r>
+        <w:t>.  These partial blocks are reconciled, just-in-time for the consumer.</w:t>
+      </w:r>
+    </w:p>
+    <w:p>
+      <w:pPr>
+        <w:pStyle w:val="Heading1"/>
+      </w:pPr>
+      <w:r>
+        <w:t>Shortest Path Algorithms</w:t>
+      </w:r>
+    </w:p>
+    <w:p>
+      <w:r>
+        <w:tab/>
+      </w:r>
+      <w:r>
+        <w:t xml:space="preserve">The core objective of any shortest path algorithms is to find an efficient route across a network (or graph).  It is essential to understand the applicability of these systems for numerous scenarios, such as routing packets or </w:t>
+      </w:r>
+      <w:proofErr w:type="spellStart"/>
+      <w:r>
+        <w:t>optimial</w:t>
+      </w:r>
+      <w:proofErr w:type="spellEnd"/>
+      <w:r>
+        <w:t xml:space="preserve"> multi-tenant utilization of resources.  Dijkstra’s algorithm lives at the heart of many implementations (see Figure 5).  Others have enhanced the solution with features such as negative weights, priority queue filtration, and many-to-many pruning (see Table 3).  These capabilities increase performance and decrease memory footprint, allowing the solutions to scale to ever more extensive networks.</w:t>
+      </w:r>
+    </w:p>
+    <w:tbl>
+      <w:tblPr>
+        <w:tblStyle w:val="GridTable4"/>
+        <w:tblW w:w="0" w:type="auto"/>
+        <w:tblLook w:val="04A0" w:firstRow="1" w:lastRow="0" w:firstColumn="1" w:lastColumn="0" w:noHBand="0" w:noVBand="1"/>
+      </w:tblPr>
+      <w:tblGrid>
+        <w:gridCol w:w="3116"/>
+        <w:gridCol w:w="3117"/>
+        <w:gridCol w:w="3117"/>
+      </w:tblGrid>
+      <w:tr>
+        <w:trPr>
+          <w:cnfStyle w:val="100000000000" w:firstRow="1" w:lastRow="0" w:firstColumn="0" w:lastColumn="0" w:oddVBand="0" w:evenVBand="0" w:oddHBand="0" w:evenHBand="0" w:firstRowFirstColumn="0" w:firstRowLastColumn="0" w:lastRowFirstColumn="0" w:lastRowLastColumn="0"/>
+        </w:trPr>
+        <w:tc>
+          <w:tcPr>
+            <w:cnfStyle w:val="001000000000" w:firstRow="0" w:lastRow="0" w:firstColumn="1" w:lastColumn="0" w:oddVBand="0" w:evenVBand="0" w:oddHBand="0" w:evenHBand="0" w:firstRowFirstColumn="0" w:firstRowLastColumn="0" w:lastRowFirstColumn="0" w:lastRowLastColumn="0"/>
+            <w:tcW w:w="3116" w:type="dxa"/>
+          </w:tcPr>
+          <w:p>
+            <w:pPr>
+              <w:jc w:val="center"/>
+            </w:pPr>
+            <w:r>
+              <w:t>Name</w:t>
+            </w:r>
+          </w:p>
+        </w:tc>
+        <w:tc>
+          <w:tcPr>
+            <w:tcW w:w="3117" w:type="dxa"/>
+          </w:tcPr>
+          <w:p>
+            <w:pPr>
+              <w:jc w:val="center"/>
+              <w:cnfStyle w:val="100000000000" w:firstRow="1" w:lastRow="0" w:firstColumn="0" w:lastColumn="0" w:oddVBand="0" w:evenVBand="0" w:oddHBand="0" w:evenHBand="0" w:firstRowFirstColumn="0" w:firstRowLastColumn="0" w:lastRowFirstColumn="0" w:lastRowLastColumn="0"/>
+            </w:pPr>
+            <w:r>
+              <w:t>Audience</w:t>
+            </w:r>
+          </w:p>
+        </w:tc>
+        <w:tc>
+          <w:tcPr>
+            <w:tcW w:w="3117" w:type="dxa"/>
+          </w:tcPr>
+          <w:p>
+            <w:pPr>
+              <w:jc w:val="center"/>
+              <w:cnfStyle w:val="100000000000" w:firstRow="1" w:lastRow="0" w:firstColumn="0" w:lastColumn="0" w:oddVBand="0" w:evenVBand="0" w:oddHBand="0" w:evenHBand="0" w:firstRowFirstColumn="0" w:firstRowLastColumn="0" w:lastRowFirstColumn="0" w:lastRowLastColumn="0"/>
+            </w:pPr>
+            <w:r>
+              <w:t>Improvements Over Dijkstra</w:t>
+            </w:r>
+          </w:p>
+        </w:tc>
+      </w:tr>
+      <w:tr>
+        <w:trPr>
+          <w:cnfStyle w:val="000000100000" w:firstRow="0" w:lastRow="0" w:firstColumn="0" w:lastColumn="0" w:oddVBand="0" w:evenVBand="0" w:oddHBand="1" w:evenHBand="0" w:firstRowFirstColumn="0" w:firstRowLastColumn="0" w:lastRowFirstColumn="0" w:lastRowLastColumn="0"/>
+        </w:trPr>
+        <w:tc>
+          <w:tcPr>
+            <w:cnfStyle w:val="001000000000" w:firstRow="0" w:lastRow="0" w:firstColumn="1" w:lastColumn="0" w:oddVBand="0" w:evenVBand="0" w:oddHBand="0" w:evenHBand="0" w:firstRowFirstColumn="0" w:firstRowLastColumn="0" w:lastRowFirstColumn="0" w:lastRowLastColumn="0"/>
+            <w:tcW w:w="3116" w:type="dxa"/>
+          </w:tcPr>
+          <w:p>
+            <w:pPr>
+              <w:jc w:val="center"/>
+            </w:pPr>
+            <w:r>
+              <w:lastRenderedPageBreak/>
+              <w:t>Dijkstra</w:t>
+            </w:r>
+            <w:r>
+              <w:br/>
+            </w:r>
+            <w:sdt>
+              <w:sdtPr>
+                <w:id w:val="1325165724"/>
+                <w:citation/>
+              </w:sdtPr>
+              <w:sdtContent>
+                <w:r>
+                  <w:fldChar w:fldCharType="begin"/>
+                </w:r>
+                <w:r>
+                  <w:instrText xml:space="preserve"> CITATION Com16 \l 1033 </w:instrText>
+                </w:r>
+                <w:r>
+                  <w:fldChar w:fldCharType="separate"/>
+                </w:r>
+                <w:r>
+                  <w:rPr>
+                    <w:noProof/>
+                  </w:rPr>
+                  <w:t xml:space="preserve"> (Computer Science, 2016)</w:t>
+                </w:r>
+                <w:r>
+                  <w:fldChar w:fldCharType="end"/>
+                </w:r>
+              </w:sdtContent>
+            </w:sdt>
+          </w:p>
+        </w:tc>
+        <w:tc>
+          <w:tcPr>
+            <w:tcW w:w="3117" w:type="dxa"/>
+          </w:tcPr>
+          <w:p>
+            <w:pPr>
+              <w:cnfStyle w:val="000000100000" w:firstRow="0" w:lastRow="0" w:firstColumn="0" w:lastColumn="0" w:oddVBand="0" w:evenVBand="0" w:oddHBand="1" w:evenHBand="0" w:firstRowFirstColumn="0" w:firstRowLastColumn="0" w:lastRowFirstColumn="0" w:lastRowLastColumn="0"/>
+            </w:pPr>
+            <w:r>
+              <w:t>- One-to-All Paths</w:t>
+            </w:r>
+          </w:p>
+          <w:p>
+            <w:pPr>
+              <w:cnfStyle w:val="000000100000" w:firstRow="0" w:lastRow="0" w:firstColumn="0" w:lastColumn="0" w:oddVBand="0" w:evenVBand="0" w:oddHBand="1" w:evenHBand="0" w:firstRowFirstColumn="0" w:firstRowLastColumn="0" w:lastRowFirstColumn="0" w:lastRowLastColumn="0"/>
+            </w:pPr>
+            <w:r>
+              <w:t xml:space="preserve">- </w:t>
+            </w:r>
+            <w:proofErr w:type="spellStart"/>
+            <w:r>
+              <w:t>Postive</w:t>
+            </w:r>
+            <w:proofErr w:type="spellEnd"/>
+            <w:r>
+              <w:t xml:space="preserve"> edge weights only</w:t>
+            </w:r>
+          </w:p>
+        </w:tc>
+        <w:tc>
+          <w:tcPr>
+            <w:tcW w:w="3117" w:type="dxa"/>
+          </w:tcPr>
+          <w:p>
+            <w:pPr>
+              <w:cnfStyle w:val="000000100000" w:firstRow="0" w:lastRow="0" w:firstColumn="0" w:lastColumn="0" w:oddVBand="0" w:evenVBand="0" w:oddHBand="1" w:evenHBand="0" w:firstRowFirstColumn="0" w:firstRowLastColumn="0" w:lastRowFirstColumn="0" w:lastRowLastColumn="0"/>
+            </w:pPr>
+          </w:p>
+        </w:tc>
+      </w:tr>
+      <w:tr>
+        <w:tc>
+          <w:tcPr>
+            <w:cnfStyle w:val="001000000000" w:firstRow="0" w:lastRow="0" w:firstColumn="1" w:lastColumn="0" w:oddVBand="0" w:evenVBand="0" w:oddHBand="0" w:evenHBand="0" w:firstRowFirstColumn="0" w:firstRowLastColumn="0" w:lastRowFirstColumn="0" w:lastRowLastColumn="0"/>
+            <w:tcW w:w="3116" w:type="dxa"/>
+          </w:tcPr>
+          <w:p>
+            <w:pPr>
+              <w:jc w:val="center"/>
+            </w:pPr>
+            <w:r>
+              <w:t>Bellman-Ford</w:t>
+            </w:r>
+            <w:r>
+              <w:br/>
+            </w:r>
+            <w:sdt>
+              <w:sdtPr>
+                <w:id w:val="357175177"/>
+                <w:citation/>
+              </w:sdtPr>
+              <w:sdtContent>
+                <w:r>
+                  <w:fldChar w:fldCharType="begin"/>
+                </w:r>
+                <w:r>
+                  <w:instrText xml:space="preserve"> CITATION Sam15 \l 1033 </w:instrText>
+                </w:r>
+                <w:r>
+                  <w:fldChar w:fldCharType="separate"/>
+                </w:r>
+                <w:r>
+                  <w:rPr>
+                    <w:noProof/>
+                  </w:rPr>
+                  <w:t>(Sambol, 2015)</w:t>
+                </w:r>
+                <w:r>
+                  <w:fldChar w:fldCharType="end"/>
+                </w:r>
+              </w:sdtContent>
+            </w:sdt>
+          </w:p>
+        </w:tc>
+        <w:tc>
+          <w:tcPr>
+            <w:tcW w:w="3117" w:type="dxa"/>
+          </w:tcPr>
+          <w:p>
+            <w:pPr>
+              <w:cnfStyle w:val="000000000000" w:firstRow="0" w:lastRow="0" w:firstColumn="0" w:lastColumn="0" w:oddVBand="0" w:evenVBand="0" w:oddHBand="0" w:evenHBand="0" w:firstRowFirstColumn="0" w:firstRowLastColumn="0" w:lastRowFirstColumn="0" w:lastRowLastColumn="0"/>
+            </w:pPr>
+            <w:r>
+              <w:t>- One-to-All Paths</w:t>
+            </w:r>
+          </w:p>
+          <w:p>
+            <w:pPr>
+              <w:cnfStyle w:val="000000000000" w:firstRow="0" w:lastRow="0" w:firstColumn="0" w:lastColumn="0" w:oddVBand="0" w:evenVBand="0" w:oddHBand="0" w:evenHBand="0" w:firstRowFirstColumn="0" w:firstRowLastColumn="0" w:lastRowFirstColumn="0" w:lastRowLastColumn="0"/>
+            </w:pPr>
+          </w:p>
+        </w:tc>
+        <w:tc>
+          <w:tcPr>
+            <w:tcW w:w="3117" w:type="dxa"/>
+          </w:tcPr>
+          <w:p>
+            <w:pPr>
+              <w:cnfStyle w:val="000000000000" w:firstRow="0" w:lastRow="0" w:firstColumn="0" w:lastColumn="0" w:oddVBand="0" w:evenVBand="0" w:oddHBand="0" w:evenHBand="0" w:firstRowFirstColumn="0" w:firstRowLastColumn="0" w:lastRowFirstColumn="0" w:lastRowLastColumn="0"/>
+            </w:pPr>
+            <w:r>
+              <w:t>- Support for negative edge weights</w:t>
+            </w:r>
+          </w:p>
+        </w:tc>
+      </w:tr>
+      <w:tr>
+        <w:trPr>
+          <w:cnfStyle w:val="000000100000" w:firstRow="0" w:lastRow="0" w:firstColumn="0" w:lastColumn="0" w:oddVBand="0" w:evenVBand="0" w:oddHBand="1" w:evenHBand="0" w:firstRowFirstColumn="0" w:firstRowLastColumn="0" w:lastRowFirstColumn="0" w:lastRowLastColumn="0"/>
+        </w:trPr>
+        <w:tc>
+          <w:tcPr>
+            <w:cnfStyle w:val="001000000000" w:firstRow="0" w:lastRow="0" w:firstColumn="1" w:lastColumn="0" w:oddVBand="0" w:evenVBand="0" w:oddHBand="0" w:evenHBand="0" w:firstRowFirstColumn="0" w:firstRowLastColumn="0" w:lastRowFirstColumn="0" w:lastRowLastColumn="0"/>
+            <w:tcW w:w="3116" w:type="dxa"/>
+          </w:tcPr>
+          <w:p>
+            <w:pPr>
+              <w:jc w:val="center"/>
+            </w:pPr>
+            <w:r>
+              <w:t>A* Search</w:t>
+            </w:r>
+            <w:r>
+              <w:br/>
+            </w:r>
+            <w:sdt>
+              <w:sdtPr>
+                <w:id w:val="-2017912092"/>
+                <w:citation/>
+              </w:sdtPr>
+              <w:sdtContent>
+                <w:r>
+                  <w:fldChar w:fldCharType="begin"/>
+                </w:r>
+                <w:r>
+                  <w:instrText xml:space="preserve"> CITATION Com17 \l 1033 </w:instrText>
+                </w:r>
+                <w:r>
+                  <w:fldChar w:fldCharType="separate"/>
+                </w:r>
+                <w:r>
+                  <w:rPr>
+                    <w:noProof/>
+                  </w:rPr>
+                  <w:t>(Computerphile, 2017)</w:t>
+                </w:r>
+                <w:r>
+                  <w:fldChar w:fldCharType="end"/>
+                </w:r>
+              </w:sdtContent>
+            </w:sdt>
+          </w:p>
+        </w:tc>
+        <w:tc>
+          <w:tcPr>
+            <w:tcW w:w="3117" w:type="dxa"/>
+          </w:tcPr>
+          <w:p>
+            <w:pPr>
+              <w:cnfStyle w:val="000000100000" w:firstRow="0" w:lastRow="0" w:firstColumn="0" w:lastColumn="0" w:oddVBand="0" w:evenVBand="0" w:oddHBand="1" w:evenHBand="0" w:firstRowFirstColumn="0" w:firstRowLastColumn="0" w:lastRowFirstColumn="0" w:lastRowLastColumn="0"/>
+            </w:pPr>
+            <w:r>
+              <w:t>- One-to-One Path</w:t>
+            </w:r>
+          </w:p>
+        </w:tc>
+        <w:tc>
+          <w:tcPr>
+            <w:tcW w:w="3117" w:type="dxa"/>
+          </w:tcPr>
+          <w:p>
+            <w:pPr>
+              <w:cnfStyle w:val="000000100000" w:firstRow="0" w:lastRow="0" w:firstColumn="0" w:lastColumn="0" w:oddVBand="0" w:evenVBand="0" w:oddHBand="1" w:evenHBand="0" w:firstRowFirstColumn="0" w:firstRowLastColumn="0" w:lastRowFirstColumn="0" w:lastRowLastColumn="0"/>
+            </w:pPr>
+            <w:r>
+              <w:t>- Introduces a heuristic to always move towards the goal</w:t>
+            </w:r>
+          </w:p>
+          <w:p>
+            <w:pPr>
+              <w:cnfStyle w:val="000000100000" w:firstRow="0" w:lastRow="0" w:firstColumn="0" w:lastColumn="0" w:oddVBand="0" w:evenVBand="0" w:oddHBand="1" w:evenHBand="0" w:firstRowFirstColumn="0" w:firstRowLastColumn="0" w:lastRowFirstColumn="0" w:lastRowLastColumn="0"/>
+            </w:pPr>
+            <w:r>
+              <w:t>- Reduces memory and compute significantly</w:t>
+            </w:r>
+          </w:p>
+        </w:tc>
+      </w:tr>
+      <w:tr>
+        <w:tc>
+          <w:tcPr>
+            <w:cnfStyle w:val="001000000000" w:firstRow="0" w:lastRow="0" w:firstColumn="1" w:lastColumn="0" w:oddVBand="0" w:evenVBand="0" w:oddHBand="0" w:evenHBand="0" w:firstRowFirstColumn="0" w:firstRowLastColumn="0" w:lastRowFirstColumn="0" w:lastRowLastColumn="0"/>
+            <w:tcW w:w="3116" w:type="dxa"/>
+          </w:tcPr>
+          <w:p>
+            <w:pPr>
+              <w:jc w:val="center"/>
+            </w:pPr>
+            <w:r>
+              <w:t>Floyd-</w:t>
+            </w:r>
+            <w:proofErr w:type="spellStart"/>
+            <w:r>
+              <w:t>Warshall</w:t>
+            </w:r>
+            <w:proofErr w:type="spellEnd"/>
+            <w:r>
+              <w:br/>
+            </w:r>
+            <w:sdt>
+              <w:sdtPr>
+                <w:id w:val="1485586610"/>
+                <w:citation/>
+              </w:sdtPr>
+              <w:sdtContent>
+                <w:r>
+                  <w:fldChar w:fldCharType="begin"/>
+                </w:r>
+                <w:r>
+                  <w:instrText xml:space="preserve">CITATION Sam16 \l 1033 </w:instrText>
+                </w:r>
+                <w:r>
+                  <w:fldChar w:fldCharType="separate"/>
+                </w:r>
+                <w:r>
+                  <w:rPr>
+                    <w:noProof/>
+                  </w:rPr>
+                  <w:t>(Sambol, 2016)</w:t>
+                </w:r>
+                <w:r>
+                  <w:fldChar w:fldCharType="end"/>
+                </w:r>
+              </w:sdtContent>
+            </w:sdt>
+          </w:p>
+        </w:tc>
+        <w:tc>
+          <w:tcPr>
+            <w:tcW w:w="3117" w:type="dxa"/>
+          </w:tcPr>
+          <w:p>
+            <w:pPr>
+              <w:cnfStyle w:val="000000000000" w:firstRow="0" w:lastRow="0" w:firstColumn="0" w:lastColumn="0" w:oddVBand="0" w:evenVBand="0" w:oddHBand="0" w:evenHBand="0" w:firstRowFirstColumn="0" w:firstRowLastColumn="0" w:lastRowFirstColumn="0" w:lastRowLastColumn="0"/>
+            </w:pPr>
+            <w:r>
+              <w:t xml:space="preserve">- All Pairs of vertices </w:t>
+            </w:r>
+          </w:p>
+        </w:tc>
+        <w:tc>
+          <w:tcPr>
+            <w:tcW w:w="3117" w:type="dxa"/>
+          </w:tcPr>
+          <w:p>
+            <w:pPr>
+              <w:cnfStyle w:val="000000000000" w:firstRow="0" w:lastRow="0" w:firstColumn="0" w:lastColumn="0" w:oddVBand="0" w:evenVBand="0" w:oddHBand="0" w:evenHBand="0" w:firstRowFirstColumn="0" w:firstRowLastColumn="0" w:lastRowFirstColumn="0" w:lastRowLastColumn="0"/>
+            </w:pPr>
+            <w:r>
+              <w:t xml:space="preserve">- Builds a </w:t>
+            </w:r>
+            <w:proofErr w:type="spellStart"/>
+            <w:r>
+              <w:t>VxV</w:t>
+            </w:r>
+            <w:proofErr w:type="spellEnd"/>
+            <w:r>
+              <w:t xml:space="preserve"> matrix of all combinations</w:t>
+            </w:r>
+          </w:p>
+        </w:tc>
+      </w:tr>
+      <w:tr>
+        <w:trPr>
+          <w:cnfStyle w:val="000000100000" w:firstRow="0" w:lastRow="0" w:firstColumn="0" w:lastColumn="0" w:oddVBand="0" w:evenVBand="0" w:oddHBand="1" w:evenHBand="0" w:firstRowFirstColumn="0" w:firstRowLastColumn="0" w:lastRowFirstColumn="0" w:lastRowLastColumn="0"/>
+        </w:trPr>
+        <w:tc>
+          <w:tcPr>
+            <w:cnfStyle w:val="001000000000" w:firstRow="0" w:lastRow="0" w:firstColumn="1" w:lastColumn="0" w:oddVBand="0" w:evenVBand="0" w:oddHBand="0" w:evenHBand="0" w:firstRowFirstColumn="0" w:firstRowLastColumn="0" w:lastRowFirstColumn="0" w:lastRowLastColumn="0"/>
+            <w:tcW w:w="3116" w:type="dxa"/>
+          </w:tcPr>
+          <w:p>
+            <w:pPr>
+              <w:jc w:val="center"/>
+            </w:pPr>
+            <w:r>
+              <w:t>Johnson</w:t>
+            </w:r>
+            <w:r>
+              <w:br/>
+            </w:r>
+            <w:sdt>
+              <w:sdtPr>
+                <w:id w:val="800197445"/>
+                <w:citation/>
+              </w:sdtPr>
+              <w:sdtContent>
+                <w:r>
+                  <w:fldChar w:fldCharType="begin"/>
+                </w:r>
+                <w:r>
+                  <w:instrText xml:space="preserve"> CITATION Rav15 \l 1033 </w:instrText>
+                </w:r>
+                <w:r>
+                  <w:fldChar w:fldCharType="separate"/>
+                </w:r>
+                <w:r>
+                  <w:rPr>
+                    <w:noProof/>
+                  </w:rPr>
+                  <w:t>(Ravi, 2015)</w:t>
+                </w:r>
+                <w:r>
+                  <w:fldChar w:fldCharType="end"/>
+                </w:r>
+              </w:sdtContent>
+            </w:sdt>
+          </w:p>
+        </w:tc>
+        <w:tc>
+          <w:tcPr>
+            <w:tcW w:w="3117" w:type="dxa"/>
+          </w:tcPr>
+          <w:p>
+            <w:pPr>
+              <w:cnfStyle w:val="000000100000" w:firstRow="0" w:lastRow="0" w:firstColumn="0" w:lastColumn="0" w:oddVBand="0" w:evenVBand="0" w:oddHBand="1" w:evenHBand="0" w:firstRowFirstColumn="0" w:firstRowLastColumn="0" w:lastRowFirstColumn="0" w:lastRowLastColumn="0"/>
+            </w:pPr>
+            <w:r>
+              <w:t>- All Pairs of vertices</w:t>
+            </w:r>
+          </w:p>
+        </w:tc>
+        <w:tc>
+          <w:tcPr>
+            <w:tcW w:w="3117" w:type="dxa"/>
+          </w:tcPr>
+          <w:p>
+            <w:pPr>
+              <w:cnfStyle w:val="000000100000" w:firstRow="0" w:lastRow="0" w:firstColumn="0" w:lastColumn="0" w:oddVBand="0" w:evenVBand="0" w:oddHBand="1" w:evenHBand="0" w:firstRowFirstColumn="0" w:firstRowLastColumn="0" w:lastRowFirstColumn="0" w:lastRowLastColumn="0"/>
+            </w:pPr>
+            <w:r>
+              <w:t>- Extends Floyd-</w:t>
+            </w:r>
+            <w:proofErr w:type="spellStart"/>
+            <w:r>
+              <w:t>Warshall</w:t>
+            </w:r>
+            <w:proofErr w:type="spellEnd"/>
+            <w:r>
+              <w:t xml:space="preserve"> to support negative weights</w:t>
+            </w:r>
+            <w:r>
+              <w:br/>
+              <w:t>- Applies transforms to make graph Dijkstra compatible</w:t>
+            </w:r>
+          </w:p>
+        </w:tc>
+      </w:tr>
+      <w:tr>
+        <w:tc>
+          <w:tcPr>
+            <w:cnfStyle w:val="001000000000" w:firstRow="0" w:lastRow="0" w:firstColumn="1" w:lastColumn="0" w:oddVBand="0" w:evenVBand="0" w:oddHBand="0" w:evenHBand="0" w:firstRowFirstColumn="0" w:firstRowLastColumn="0" w:lastRowFirstColumn="0" w:lastRowLastColumn="0"/>
+            <w:tcW w:w="3116" w:type="dxa"/>
+          </w:tcPr>
+          <w:p>
+            <w:pPr>
+              <w:jc w:val="center"/>
+            </w:pPr>
+            <w:r>
+              <w:t>Viterbi</w:t>
+            </w:r>
+            <w:r>
+              <w:br/>
+            </w:r>
+            <w:sdt>
+              <w:sdtPr>
+                <w:id w:val="-174657041"/>
+                <w:citation/>
+              </w:sdtPr>
+              <w:sdtContent>
+                <w:r>
+                  <w:fldChar w:fldCharType="begin"/>
+                </w:r>
+                <w:r>
+                  <w:instrText xml:space="preserve"> CITATION Chu17 \l 1033 </w:instrText>
+                </w:r>
+                <w:r>
+                  <w:fldChar w:fldCharType="separate"/>
+                </w:r>
+                <w:r>
+                  <w:rPr>
+                    <w:noProof/>
+                  </w:rPr>
+                  <w:t>(Chugg, 2017)</w:t>
+                </w:r>
+                <w:r>
+                  <w:fldChar w:fldCharType="end"/>
+                </w:r>
+              </w:sdtContent>
+            </w:sdt>
+          </w:p>
+        </w:tc>
+        <w:tc>
+          <w:tcPr>
+            <w:tcW w:w="3117" w:type="dxa"/>
+          </w:tcPr>
+          <w:p>
+            <w:pPr>
+              <w:cnfStyle w:val="000000000000" w:firstRow="0" w:lastRow="0" w:firstColumn="0" w:lastColumn="0" w:oddVBand="0" w:evenVBand="0" w:oddHBand="0" w:evenHBand="0" w:firstRowFirstColumn="0" w:firstRowLastColumn="0" w:lastRowFirstColumn="0" w:lastRowLastColumn="0"/>
+            </w:pPr>
+            <w:r>
+              <w:t>- Many-to-Many shortest path</w:t>
+            </w:r>
+          </w:p>
+        </w:tc>
+        <w:tc>
+          <w:tcPr>
+            <w:tcW w:w="3117" w:type="dxa"/>
+          </w:tcPr>
+          <w:p>
+            <w:pPr>
+              <w:cnfStyle w:val="000000000000" w:firstRow="0" w:lastRow="0" w:firstColumn="0" w:lastColumn="0" w:oddVBand="0" w:evenVBand="0" w:oddHBand="0" w:evenHBand="0" w:firstRowFirstColumn="0" w:firstRowLastColumn="0" w:lastRowFirstColumn="0" w:lastRowLastColumn="0"/>
+            </w:pPr>
+            <w:r>
+              <w:t>- Uses a survivor pruning strategy to eliminate uninteresting paths</w:t>
+            </w:r>
+            <w:r>
+              <w:br/>
+              <w:t>- Supports state machine like transitions</w:t>
+            </w:r>
+          </w:p>
+        </w:tc>
+      </w:tr>
+    </w:tbl>
+    <w:p>
+      <w:pPr>
+        <w:pStyle w:val="Caption"/>
+        <w:jc w:val="center"/>
+        <w:rPr>
+          <w:i w:val="0"/>
+          <w:color w:val="auto"/>
+        </w:rPr>
+      </w:pPr>
+      <w:r>
+        <w:rPr>
+          <w:i w:val="0"/>
+          <w:color w:val="auto"/>
+        </w:rPr>
+        <w:t xml:space="preserve">Table </w:t>
+      </w:r>
+      <w:r>
+        <w:rPr>
+          <w:i w:val="0"/>
+          <w:color w:val="auto"/>
+        </w:rPr>
+        <w:fldChar w:fldCharType="begin"/>
+      </w:r>
+      <w:r>
+        <w:rPr>
+          <w:i w:val="0"/>
+          <w:color w:val="auto"/>
+        </w:rPr>
+        <w:instrText xml:space="preserve"> SEQ Table \* ARABIC </w:instrText>
+      </w:r>
+      <w:r>
+        <w:rPr>
+          <w:i w:val="0"/>
+          <w:color w:val="auto"/>
+        </w:rPr>
+        <w:fldChar w:fldCharType="separate"/>
+      </w:r>
+      <w:r>
+        <w:rPr>
+          <w:i w:val="0"/>
+          <w:noProof/>
+          <w:color w:val="auto"/>
+        </w:rPr>
+        <w:t>3</w:t>
+      </w:r>
+      <w:r>
+        <w:rPr>
+          <w:i w:val="0"/>
+          <w:color w:val="auto"/>
+        </w:rPr>
+        <w:fldChar w:fldCharType="end"/>
+      </w:r>
+      <w:r>
+        <w:rPr>
+          <w:i w:val="0"/>
+          <w:color w:val="auto"/>
+        </w:rPr>
+        <w:t>: Common Algorithms</w:t>
       </w:r>
     </w:p>
     <w:p/>
@@ -3203,10 +4285,10 @@
         </w:rPr>
         <w:lastRenderedPageBreak/>
         <w:drawing>
-          <wp:inline distT="0" distB="0" distL="0" distR="0" wp14:anchorId="3CED958F" wp14:editId="76A8340F">
-            <wp:extent cx="2674961" cy="2913960"/>
-            <wp:effectExtent l="0" t="0" r="0" b="1270"/>
-            <wp:docPr id="6" name="Picture 6"/>
+          <wp:inline distT="0" distB="0" distL="0" distR="0" wp14:anchorId="020AF89A" wp14:editId="39E377FF">
+            <wp:extent cx="4926842" cy="4815838"/>
+            <wp:effectExtent l="0" t="0" r="7620" b="4445"/>
+            <wp:docPr id="8" name="Picture 8"/>
             <wp:cNvGraphicFramePr>
               <a:graphicFrameLocks xmlns:a="http://schemas.openxmlformats.org/drawingml/2006/main" noChangeAspect="1"/>
             </wp:cNvGraphicFramePr>
@@ -3218,7 +4300,7 @@
                     <pic:cNvPicPr/>
                   </pic:nvPicPr>
                   <pic:blipFill>
-                    <a:blip r:embed="rId10"/>
+                    <a:blip r:embed="rId14"/>
                     <a:stretch>
                       <a:fillRect/>
                     </a:stretch>
@@ -3226,7 +4308,7 @@
                   <pic:spPr>
                     <a:xfrm>
                       <a:off x="0" y="0"/>
-                      <a:ext cx="2708300" cy="2950277"/>
+                      <a:ext cx="4974834" cy="4862749"/>
                     </a:xfrm>
                     <a:prstGeom prst="rect">
                       <a:avLst/>
@@ -3282,7 +4364,7 @@
           <w:noProof/>
           <w:color w:val="auto"/>
         </w:rPr>
-        <w:t>4</w:t>
+        <w:t>7</w:t>
       </w:r>
       <w:r>
         <w:rPr>
@@ -3296,41 +4378,7 @@
           <w:i w:val="0"/>
           <w:color w:val="auto"/>
         </w:rPr>
-        <w:t>: Contoso DFS Logical View</w:t>
-      </w:r>
-    </w:p>
-    <w:p>
-      <w:r>
-        <w:tab/>
-        <w:t xml:space="preserve">Contoso’s DFS </w:t>
-      </w:r>
-      <w:proofErr w:type="gramStart"/>
-      <w:r>
-        <w:t>is capable of supporting</w:t>
-      </w:r>
-      <w:proofErr w:type="gramEnd"/>
-      <w:r>
-        <w:t xml:space="preserve"> multiple concurrent application workloads, as there is a decoupling of incoming requests from event processing.  This behavior is </w:t>
-      </w:r>
-      <w:proofErr w:type="spellStart"/>
-      <w:r>
-        <w:t>achived</w:t>
-      </w:r>
-      <w:proofErr w:type="spellEnd"/>
-      <w:r>
-        <w:t xml:space="preserve"> through the Pending I/O queue and allows the service to remain highly available even during burst traffic.  The system must maintain multiple copies of the content to ensure high durability of stored content.  User traffic can be load balanced across these different copies to increase read performance.  Many scenarios, such as centralized service logs, can tolerate data within the file being slightly out of order.  For these append only use cases, the DFS could support multiple concurrent writers to the same object, by creating new blocks for each producer, and recording them in the </w:t>
-      </w:r>
-      <w:r>
-        <w:rPr>
-          <w:i/>
-        </w:rPr>
-        <w:t xml:space="preserve">Storage Directory </w:t>
-      </w:r>
-      <w:r>
-        <w:t>tree</w:t>
-      </w:r>
-      <w:r>
-        <w:t>.  These partial blocks are reconciled, just-in-time for the consumer.</w:t>
+        <w:t>: Dijkstra's Algorithm</w:t>
       </w:r>
     </w:p>
     <w:p>
@@ -3338,18 +4386,457 @@
         <w:pStyle w:val="Heading1"/>
       </w:pPr>
       <w:r>
-        <w:t>Shortest Path Algorithms</w:t>
+        <w:t>Conclusions</w:t>
       </w:r>
     </w:p>
     <w:p>
       <w:r>
         <w:tab/>
-      </w:r>
-      <w:bookmarkStart w:id="0" w:name="_GoBack"/>
-      <w:bookmarkEnd w:id="0"/>
+        <w:t>Fault tolerant design means different things for different use cases</w:t>
+      </w:r>
+      <w:proofErr w:type="gramStart"/>
+      <w:r>
+        <w:t xml:space="preserve">. </w:t>
+      </w:r>
+      <w:proofErr w:type="gramEnd"/>
+      <w:r>
+        <w:t xml:space="preserve">Domain Naming Services (DNS) can rely on a </w:t>
+      </w:r>
+      <w:proofErr w:type="spellStart"/>
+      <w:r>
+        <w:t>hierarchial</w:t>
+      </w:r>
+      <w:proofErr w:type="spellEnd"/>
+      <w:r>
+        <w:t xml:space="preserve"> structure, that scopes the ownership responsibilities within a heterogeneous collection of service providers.  Distributed File Systems (DFS) need to be resilient to physical disk failure through replication.  Files need to be broken down into small blocks and spread across many machines.  This strategy helps to reduce the MTTR and thus boost the availability of the system.  Brokers need to introduce load balancing strategies across a pool of homogenous service instances.  When one of these service instances fails, the broker can </w:t>
+      </w:r>
+      <w:r>
+        <w:lastRenderedPageBreak/>
+        <w:t xml:space="preserve">trap the exception and perform custom policy to manage the trade-offs between latency and availability.  Specific systems can also gain fault tolerance </w:t>
+      </w:r>
+      <w:proofErr w:type="gramStart"/>
+      <w:r>
+        <w:t>through the use of</w:t>
+      </w:r>
+      <w:proofErr w:type="gramEnd"/>
+      <w:r>
+        <w:t xml:space="preserve"> geo-</w:t>
+      </w:r>
+      <w:proofErr w:type="spellStart"/>
+      <w:r>
+        <w:t>redundnacy</w:t>
+      </w:r>
+      <w:proofErr w:type="spellEnd"/>
+      <w:r>
+        <w:t xml:space="preserve">, so that entire data stores can go offline without impacting the service uptime.  These strategies were limited to only large scale </w:t>
+      </w:r>
+      <w:proofErr w:type="gramStart"/>
+      <w:r>
+        <w:t>enterprises, but</w:t>
+      </w:r>
+      <w:proofErr w:type="gramEnd"/>
+      <w:r>
+        <w:t xml:space="preserve"> are becoming affordable through Cloud Service Providers (CSP).  Another critical approach for fault tolerance is handing </w:t>
+      </w:r>
+      <w:proofErr w:type="spellStart"/>
+      <w:r>
+        <w:t>concensus</w:t>
+      </w:r>
+      <w:proofErr w:type="spellEnd"/>
+      <w:r>
+        <w:t xml:space="preserve"> within the protocol, both at the transport and application layers.</w:t>
+      </w:r>
     </w:p>
+    <w:p>
+      <w:r>
+        <w:tab/>
+        <w:t>Distributed File Systems need to use multiple data structures, of which trees are performance critical</w:t>
+      </w:r>
+      <w:r>
+        <w:t xml:space="preserve"> and rationally organize data (see Figure 6)</w:t>
+      </w:r>
+      <w:r>
+        <w:t xml:space="preserve">.  For instance, </w:t>
+      </w:r>
+      <w:proofErr w:type="spellStart"/>
+      <w:r>
+        <w:t>Constoso</w:t>
+      </w:r>
+      <w:proofErr w:type="spellEnd"/>
+      <w:r>
+        <w:t xml:space="preserve"> DFS uses branches for file blocks and another for the replica information of those blocks.  When additional information needs to </w:t>
+      </w:r>
+      <w:proofErr w:type="spellStart"/>
+      <w:r>
+        <w:t>augmente</w:t>
+      </w:r>
+      <w:proofErr w:type="spellEnd"/>
+      <w:r>
+        <w:t xml:space="preserve"> the structure, fine-grained locking can </w:t>
+      </w:r>
+      <w:r>
+        <w:t>take place</w:t>
+      </w:r>
+      <w:r>
+        <w:t>.</w:t>
+      </w:r>
+      <w:r>
+        <w:t xml:space="preserve">  Other data structures, such as priority queues and linked list, are critical building these systems and expressing the dynamic nature of the system.  It would be challenging to implement these distributed systems without the use of shortest path algorithms.  They appear in resource selection, traffic routing, state machine modeling, and lossy compression, among other scenarios.  Dijkstra’s implemented the core algorithm and has been extended to support new behaviors and reduce search complexity.</w:t>
+      </w:r>
+    </w:p>
+    <w:p/>
+    <w:p/>
+    <w:p/>
+    <w:p/>
+    <w:p/>
+    <w:p/>
+    <w:p/>
+    <w:sdt>
+      <w:sdtPr>
+        <w:id w:val="985289318"/>
+        <w:docPartObj>
+          <w:docPartGallery w:val="Bibliographies"/>
+          <w:docPartUnique/>
+        </w:docPartObj>
+      </w:sdtPr>
+      <w:sdtEndPr>
+        <w:rPr>
+          <w:b w:val="0"/>
+        </w:rPr>
+      </w:sdtEndPr>
+      <w:sdtContent>
+        <w:bookmarkStart w:id="0" w:name="_GoBack" w:displacedByCustomXml="prev"/>
+        <w:bookmarkEnd w:id="0" w:displacedByCustomXml="prev"/>
+        <w:p>
+          <w:pPr>
+            <w:pStyle w:val="Heading1"/>
+          </w:pPr>
+          <w:r>
+            <w:t>References</w:t>
+          </w:r>
+        </w:p>
+        <w:sdt>
+          <w:sdtPr>
+            <w:id w:val="-573587230"/>
+            <w:bibliography/>
+          </w:sdtPr>
+          <w:sdtContent>
+            <w:p>
+              <w:pPr>
+                <w:pStyle w:val="Bibliography"/>
+                <w:ind w:left="720" w:hanging="720"/>
+                <w:rPr>
+                  <w:noProof/>
+                </w:rPr>
+              </w:pPr>
+              <w:r>
+                <w:fldChar w:fldCharType="begin"/>
+              </w:r>
+              <w:r>
+                <w:instrText xml:space="preserve"> BIBLIOGRAPHY </w:instrText>
+              </w:r>
+              <w:r>
+                <w:fldChar w:fldCharType="separate"/>
+              </w:r>
+              <w:r>
+                <w:rPr>
+                  <w:noProof/>
+                </w:rPr>
+                <w:t xml:space="preserve">Chen, B., &amp; Curtmola, R. (2017). Remote data integrity checking with server-side repair. </w:t>
+              </w:r>
+              <w:r>
+                <w:rPr>
+                  <w:i/>
+                  <w:iCs/>
+                  <w:noProof/>
+                </w:rPr>
+                <w:t>Journal of Computer Security 25</w:t>
+              </w:r>
+              <w:r>
+                <w:rPr>
+                  <w:noProof/>
+                </w:rPr>
+                <w:t>, 537-584.</w:t>
+              </w:r>
+            </w:p>
+            <w:p>
+              <w:pPr>
+                <w:pStyle w:val="Bibliography"/>
+                <w:ind w:left="720" w:hanging="720"/>
+                <w:rPr>
+                  <w:noProof/>
+                </w:rPr>
+              </w:pPr>
+              <w:r>
+                <w:rPr>
+                  <w:noProof/>
+                </w:rPr>
+                <w:t xml:space="preserve">Chugg, K. (2017, March 8). </w:t>
+              </w:r>
+              <w:r>
+                <w:rPr>
+                  <w:i/>
+                  <w:iCs/>
+                  <w:noProof/>
+                </w:rPr>
+                <w:t>Viterbi Algorithm</w:t>
+              </w:r>
+              <w:r>
+                <w:rPr>
+                  <w:noProof/>
+                </w:rPr>
+                <w:t>. Retrieved from YouTube: https://www.youtube.com/watch?v=6JVqutwtzmo</w:t>
+              </w:r>
+            </w:p>
+            <w:p>
+              <w:pPr>
+                <w:pStyle w:val="Bibliography"/>
+                <w:ind w:left="720" w:hanging="720"/>
+                <w:rPr>
+                  <w:noProof/>
+                </w:rPr>
+              </w:pPr>
+              <w:r>
+                <w:rPr>
+                  <w:noProof/>
+                </w:rPr>
+                <w:t xml:space="preserve">Computer Science. (2016, May 7). </w:t>
+              </w:r>
+              <w:r>
+                <w:rPr>
+                  <w:i/>
+                  <w:iCs/>
+                  <w:noProof/>
+                </w:rPr>
+                <w:t>Graph Data Structure 4. Dijkstra's Shortest Path Algorithm</w:t>
+              </w:r>
+              <w:r>
+                <w:rPr>
+                  <w:noProof/>
+                </w:rPr>
+                <w:t>. Retrieved from YouTube: https://www.youtube.com/watch?v=pVfj6mxhdMw</w:t>
+              </w:r>
+            </w:p>
+            <w:p>
+              <w:pPr>
+                <w:pStyle w:val="Bibliography"/>
+                <w:ind w:left="720" w:hanging="720"/>
+                <w:rPr>
+                  <w:noProof/>
+                </w:rPr>
+              </w:pPr>
+              <w:r>
+                <w:rPr>
+                  <w:noProof/>
+                </w:rPr>
+                <w:t xml:space="preserve">Computerphile. (2017, February 15). </w:t>
+              </w:r>
+              <w:r>
+                <w:rPr>
+                  <w:i/>
+                  <w:iCs/>
+                  <w:noProof/>
+                </w:rPr>
+                <w:t>A* Search Algorithm - Computerphile</w:t>
+              </w:r>
+              <w:r>
+                <w:rPr>
+                  <w:noProof/>
+                </w:rPr>
+                <w:t>. Retrieved from YouTube: https://www.youtube.com/watch?v=ySN5Wnu88nE</w:t>
+              </w:r>
+            </w:p>
+            <w:p>
+              <w:pPr>
+                <w:pStyle w:val="Bibliography"/>
+                <w:ind w:left="720" w:hanging="720"/>
+                <w:rPr>
+                  <w:noProof/>
+                </w:rPr>
+              </w:pPr>
+              <w:r>
+                <w:rPr>
+                  <w:noProof/>
+                </w:rPr>
+                <w:t xml:space="preserve">Ravi, P. (2015, August 16). </w:t>
+              </w:r>
+              <w:r>
+                <w:rPr>
+                  <w:i/>
+                  <w:iCs/>
+                  <w:noProof/>
+                </w:rPr>
+                <w:t>Johnson's Algorithm</w:t>
+              </w:r>
+              <w:r>
+                <w:rPr>
+                  <w:noProof/>
+                </w:rPr>
+                <w:t>. Retrieved from YouTube: https://www.youtube.com/watch?v=xc2ua8sQAoE</w:t>
+              </w:r>
+            </w:p>
+            <w:p>
+              <w:pPr>
+                <w:pStyle w:val="Bibliography"/>
+                <w:ind w:left="720" w:hanging="720"/>
+                <w:rPr>
+                  <w:noProof/>
+                </w:rPr>
+              </w:pPr>
+              <w:r>
+                <w:rPr>
+                  <w:noProof/>
+                </w:rPr>
+                <w:t xml:space="preserve">Sambol. (2016, July 16). </w:t>
+              </w:r>
+              <w:r>
+                <w:rPr>
+                  <w:i/>
+                  <w:iCs/>
+                  <w:noProof/>
+                </w:rPr>
+                <w:t>Floyd-Warshall algorithm in 4 minutes</w:t>
+              </w:r>
+              <w:r>
+                <w:rPr>
+                  <w:noProof/>
+                </w:rPr>
+                <w:t>. Retrieved from YouTube: https://www.youtube.com/watch?v=4OQeCuLYj-4</w:t>
+              </w:r>
+            </w:p>
+            <w:p>
+              <w:pPr>
+                <w:pStyle w:val="Bibliography"/>
+                <w:ind w:left="720" w:hanging="720"/>
+                <w:rPr>
+                  <w:noProof/>
+                </w:rPr>
+              </w:pPr>
+              <w:r>
+                <w:rPr>
+                  <w:noProof/>
+                </w:rPr>
+                <w:t xml:space="preserve">Sambol, M. (2015, June 3). </w:t>
+              </w:r>
+              <w:r>
+                <w:rPr>
+                  <w:i/>
+                  <w:iCs/>
+                  <w:noProof/>
+                </w:rPr>
+                <w:t>Bellman-Ford in 4 minutes - Theory</w:t>
+              </w:r>
+              <w:r>
+                <w:rPr>
+                  <w:noProof/>
+                </w:rPr>
+                <w:t>. Retrieved from YouTube: https://www.youtube.com/watch?v=9PHkk0UavIM</w:t>
+              </w:r>
+            </w:p>
+            <w:p>
+              <w:pPr>
+                <w:pStyle w:val="Bibliography"/>
+                <w:ind w:left="720" w:hanging="720"/>
+                <w:rPr>
+                  <w:noProof/>
+                </w:rPr>
+              </w:pPr>
+              <w:r>
+                <w:rPr>
+                  <w:noProof/>
+                </w:rPr>
+                <w:t xml:space="preserve">Ting, W., Chun-Yang, C., Di, G., Xiao-ming, T., &amp; Heng, W. (2014). Clock Synchronization in Wireless Sensor Networks: A New Model and Analysis Approach Based on Networked Control Perspective. </w:t>
+              </w:r>
+              <w:r>
+                <w:rPr>
+                  <w:i/>
+                  <w:iCs/>
+                  <w:noProof/>
+                </w:rPr>
+                <w:t>Mathematical Problems in Engineering Volume 2014, Article ID 731980</w:t>
+              </w:r>
+              <w:r>
+                <w:rPr>
+                  <w:noProof/>
+                </w:rPr>
+                <w:t>, 1-19.</w:t>
+              </w:r>
+            </w:p>
+            <w:p>
+              <w:pPr>
+                <w:pStyle w:val="Bibliography"/>
+                <w:ind w:left="720" w:hanging="720"/>
+                <w:rPr>
+                  <w:noProof/>
+                </w:rPr>
+              </w:pPr>
+              <w:r>
+                <w:rPr>
+                  <w:noProof/>
+                </w:rPr>
+                <w:t xml:space="preserve">Vosshall, P. (2018, November 27). </w:t>
+              </w:r>
+              <w:r>
+                <w:rPr>
+                  <w:i/>
+                  <w:iCs/>
+                  <w:noProof/>
+                </w:rPr>
+                <w:t>How AWS Minimizes the Blast Radius of Failures</w:t>
+              </w:r>
+              <w:r>
+                <w:rPr>
+                  <w:noProof/>
+                </w:rPr>
+                <w:t>. Retrieved from YouTube: https://youtu.be/swQbA4zub20</w:t>
+              </w:r>
+            </w:p>
+            <w:p>
+              <w:pPr>
+                <w:pStyle w:val="Bibliography"/>
+                <w:ind w:left="720" w:hanging="720"/>
+                <w:rPr>
+                  <w:noProof/>
+                </w:rPr>
+              </w:pPr>
+              <w:r>
+                <w:rPr>
+                  <w:noProof/>
+                </w:rPr>
+                <w:t xml:space="preserve">Zhao, W. (2014). </w:t>
+              </w:r>
+              <w:r>
+                <w:rPr>
+                  <w:i/>
+                  <w:iCs/>
+                  <w:noProof/>
+                </w:rPr>
+                <w:t>Building Dependable Distributed Systems: Building Dependable Distributed Systems.</w:t>
+              </w:r>
+              <w:r>
+                <w:rPr>
+                  <w:noProof/>
+                </w:rPr>
+                <w:t xml:space="preserve"> John Wiley &amp; Sons, Incorporated.</w:t>
+              </w:r>
+            </w:p>
+            <w:p>
+              <w:r>
+                <w:rPr>
+                  <w:b/>
+                  <w:bCs/>
+                  <w:noProof/>
+                </w:rPr>
+                <w:lastRenderedPageBreak/>
+                <w:fldChar w:fldCharType="end"/>
+              </w:r>
+            </w:p>
+          </w:sdtContent>
+        </w:sdt>
+      </w:sdtContent>
+    </w:sdt>
     <w:sectPr>
-      <w:headerReference w:type="default" r:id="rId11"/>
+      <w:headerReference w:type="default" r:id="rId15"/>
       <w:pgSz w:w="12240" w:h="15840"/>
       <w:pgMar w:top="1440" w:right="1440" w:bottom="1440" w:left="1440" w:header="720" w:footer="720" w:gutter="0"/>
       <w:pgNumType w:start="0"/>
@@ -3540,6 +5027,335 @@
     </w:pPr>
   </w:p>
 </w:hdr>
+</file>
+
+<file path=word/numbering.xml><?xml version="1.0" encoding="utf-8"?>
+<w:numbering xmlns:wpc="http://schemas.microsoft.com/office/word/2010/wordprocessingCanvas" xmlns:cx="http://schemas.microsoft.com/office/drawing/2014/chartex" xmlns:cx1="http://schemas.microsoft.com/office/drawing/2015/9/8/chartex" xmlns:cx2="http://schemas.microsoft.com/office/drawing/2015/10/21/chartex" xmlns:cx3="http://schemas.microsoft.com/office/drawing/2016/5/9/chartex" xmlns:cx4="http://schemas.microsoft.com/office/drawing/2016/5/10/chartex" xmlns:cx5="http://schemas.microsoft.com/office/drawing/2016/5/11/chartex" xmlns:cx6="http://schemas.microsoft.com/office/drawing/2016/5/12/chartex" xmlns:cx7="http://schemas.microsoft.com/office/drawing/2016/5/13/chartex" xmlns:cx8="http://schemas.microsoft.com/office/drawing/2016/5/14/chartex" xmlns:mc="http://schemas.openxmlformats.org/markup-compatibility/2006" xmlns:aink="http://schemas.microsoft.com/office/drawing/2016/ink" xmlns:am3d="http://schemas.microsoft.com/office/drawing/2017/model3d" xmlns:o="urn:schemas-microsoft-com:office:office" xmlns:r="http://schemas.openxmlformats.org/officeDocument/2006/relationships" xmlns:m="http://schemas.openxmlformats.org/officeDocument/2006/math" xmlns:v="urn:schemas-microsoft-com:vml" xmlns:wp14="http://schemas.microsoft.com/office/word/2010/wordprocessingDrawing" xmlns:wp="http://schemas.openxmlformats.org/drawingml/2006/wordprocessingDrawing" xmlns:w10="urn:schemas-microsoft-com:office:word" xmlns:w="http://schemas.openxmlformats.org/wordprocessingml/2006/main" xmlns:w14="http://schemas.microsoft.com/office/word/2010/wordml" xmlns:w15="http://schemas.microsoft.com/office/word/2012/wordml" xmlns:w16cid="http://schemas.microsoft.com/office/word/2016/wordml/cid" xmlns:w16se="http://schemas.microsoft.com/office/word/2015/wordml/symex" xmlns:wpg="http://schemas.microsoft.com/office/word/2010/wordprocessingGroup" xmlns:wpi="http://schemas.microsoft.com/office/word/2010/wordprocessingInk" xmlns:wne="http://schemas.microsoft.com/office/word/2006/wordml" xmlns:wps="http://schemas.microsoft.com/office/word/2010/wordprocessingShape" mc:Ignorable="w14 w15 w16se w16cid wp14">
+  <w:abstractNum w:abstractNumId="0" w15:restartNumberingAfterBreak="0">
+    <w:nsid w:val="5CCA0051"/>
+    <w:multiLevelType w:val="hybridMultilevel"/>
+    <w:tmpl w:val="D7E60DD8"/>
+    <w:lvl w:ilvl="0" w:tplc="40B6E60C">
+      <w:start w:val="1"/>
+      <w:numFmt w:val="bullet"/>
+      <w:lvlText w:val=""/>
+      <w:lvlJc w:val="left"/>
+      <w:pPr>
+        <w:ind w:left="720" w:hanging="360"/>
+      </w:pPr>
+      <w:rPr>
+        <w:rFonts w:ascii="Symbol" w:eastAsiaTheme="minorHAnsi" w:hAnsi="Symbol" w:cs="Times New Roman" w:hint="default"/>
+      </w:rPr>
+    </w:lvl>
+    <w:lvl w:ilvl="1" w:tplc="04090003" w:tentative="1">
+      <w:start w:val="1"/>
+      <w:numFmt w:val="bullet"/>
+      <w:lvlText w:val="o"/>
+      <w:lvlJc w:val="left"/>
+      <w:pPr>
+        <w:ind w:left="1440" w:hanging="360"/>
+      </w:pPr>
+      <w:rPr>
+        <w:rFonts w:ascii="Courier New" w:hAnsi="Courier New" w:cs="Courier New" w:hint="default"/>
+      </w:rPr>
+    </w:lvl>
+    <w:lvl w:ilvl="2" w:tplc="04090005" w:tentative="1">
+      <w:start w:val="1"/>
+      <w:numFmt w:val="bullet"/>
+      <w:lvlText w:val=""/>
+      <w:lvlJc w:val="left"/>
+      <w:pPr>
+        <w:ind w:left="2160" w:hanging="360"/>
+      </w:pPr>
+      <w:rPr>
+        <w:rFonts w:ascii="Wingdings" w:hAnsi="Wingdings" w:hint="default"/>
+      </w:rPr>
+    </w:lvl>
+    <w:lvl w:ilvl="3" w:tplc="04090001" w:tentative="1">
+      <w:start w:val="1"/>
+      <w:numFmt w:val="bullet"/>
+      <w:lvlText w:val=""/>
+      <w:lvlJc w:val="left"/>
+      <w:pPr>
+        <w:ind w:left="2880" w:hanging="360"/>
+      </w:pPr>
+      <w:rPr>
+        <w:rFonts w:ascii="Symbol" w:hAnsi="Symbol" w:hint="default"/>
+      </w:rPr>
+    </w:lvl>
+    <w:lvl w:ilvl="4" w:tplc="04090003" w:tentative="1">
+      <w:start w:val="1"/>
+      <w:numFmt w:val="bullet"/>
+      <w:lvlText w:val="o"/>
+      <w:lvlJc w:val="left"/>
+      <w:pPr>
+        <w:ind w:left="3600" w:hanging="360"/>
+      </w:pPr>
+      <w:rPr>
+        <w:rFonts w:ascii="Courier New" w:hAnsi="Courier New" w:cs="Courier New" w:hint="default"/>
+      </w:rPr>
+    </w:lvl>
+    <w:lvl w:ilvl="5" w:tplc="04090005" w:tentative="1">
+      <w:start w:val="1"/>
+      <w:numFmt w:val="bullet"/>
+      <w:lvlText w:val=""/>
+      <w:lvlJc w:val="left"/>
+      <w:pPr>
+        <w:ind w:left="4320" w:hanging="360"/>
+      </w:pPr>
+      <w:rPr>
+        <w:rFonts w:ascii="Wingdings" w:hAnsi="Wingdings" w:hint="default"/>
+      </w:rPr>
+    </w:lvl>
+    <w:lvl w:ilvl="6" w:tplc="04090001" w:tentative="1">
+      <w:start w:val="1"/>
+      <w:numFmt w:val="bullet"/>
+      <w:lvlText w:val=""/>
+      <w:lvlJc w:val="left"/>
+      <w:pPr>
+        <w:ind w:left="5040" w:hanging="360"/>
+      </w:pPr>
+      <w:rPr>
+        <w:rFonts w:ascii="Symbol" w:hAnsi="Symbol" w:hint="default"/>
+      </w:rPr>
+    </w:lvl>
+    <w:lvl w:ilvl="7" w:tplc="04090003" w:tentative="1">
+      <w:start w:val="1"/>
+      <w:numFmt w:val="bullet"/>
+      <w:lvlText w:val="o"/>
+      <w:lvlJc w:val="left"/>
+      <w:pPr>
+        <w:ind w:left="5760" w:hanging="360"/>
+      </w:pPr>
+      <w:rPr>
+        <w:rFonts w:ascii="Courier New" w:hAnsi="Courier New" w:cs="Courier New" w:hint="default"/>
+      </w:rPr>
+    </w:lvl>
+    <w:lvl w:ilvl="8" w:tplc="04090005" w:tentative="1">
+      <w:start w:val="1"/>
+      <w:numFmt w:val="bullet"/>
+      <w:lvlText w:val=""/>
+      <w:lvlJc w:val="left"/>
+      <w:pPr>
+        <w:ind w:left="6480" w:hanging="360"/>
+      </w:pPr>
+      <w:rPr>
+        <w:rFonts w:ascii="Wingdings" w:hAnsi="Wingdings" w:hint="default"/>
+      </w:rPr>
+    </w:lvl>
+  </w:abstractNum>
+  <w:abstractNum w:abstractNumId="1" w15:restartNumberingAfterBreak="0">
+    <w:nsid w:val="704D1B1C"/>
+    <w:multiLevelType w:val="hybridMultilevel"/>
+    <w:tmpl w:val="9252FF76"/>
+    <w:lvl w:ilvl="0" w:tplc="0409000F">
+      <w:start w:val="1"/>
+      <w:numFmt w:val="decimal"/>
+      <w:lvlText w:val="%1."/>
+      <w:lvlJc w:val="left"/>
+      <w:pPr>
+        <w:ind w:left="720" w:hanging="360"/>
+      </w:pPr>
+      <w:rPr>
+        <w:rFonts w:hint="default"/>
+      </w:rPr>
+    </w:lvl>
+    <w:lvl w:ilvl="1" w:tplc="04090019" w:tentative="1">
+      <w:start w:val="1"/>
+      <w:numFmt w:val="lowerLetter"/>
+      <w:lvlText w:val="%2."/>
+      <w:lvlJc w:val="left"/>
+      <w:pPr>
+        <w:ind w:left="1440" w:hanging="360"/>
+      </w:pPr>
+    </w:lvl>
+    <w:lvl w:ilvl="2" w:tplc="0409001B" w:tentative="1">
+      <w:start w:val="1"/>
+      <w:numFmt w:val="lowerRoman"/>
+      <w:lvlText w:val="%3."/>
+      <w:lvlJc w:val="right"/>
+      <w:pPr>
+        <w:ind w:left="2160" w:hanging="180"/>
+      </w:pPr>
+    </w:lvl>
+    <w:lvl w:ilvl="3" w:tplc="0409000F" w:tentative="1">
+      <w:start w:val="1"/>
+      <w:numFmt w:val="decimal"/>
+      <w:lvlText w:val="%4."/>
+      <w:lvlJc w:val="left"/>
+      <w:pPr>
+        <w:ind w:left="2880" w:hanging="360"/>
+      </w:pPr>
+    </w:lvl>
+    <w:lvl w:ilvl="4" w:tplc="04090019" w:tentative="1">
+      <w:start w:val="1"/>
+      <w:numFmt w:val="lowerLetter"/>
+      <w:lvlText w:val="%5."/>
+      <w:lvlJc w:val="left"/>
+      <w:pPr>
+        <w:ind w:left="3600" w:hanging="360"/>
+      </w:pPr>
+    </w:lvl>
+    <w:lvl w:ilvl="5" w:tplc="0409001B" w:tentative="1">
+      <w:start w:val="1"/>
+      <w:numFmt w:val="lowerRoman"/>
+      <w:lvlText w:val="%6."/>
+      <w:lvlJc w:val="right"/>
+      <w:pPr>
+        <w:ind w:left="4320" w:hanging="180"/>
+      </w:pPr>
+    </w:lvl>
+    <w:lvl w:ilvl="6" w:tplc="0409000F" w:tentative="1">
+      <w:start w:val="1"/>
+      <w:numFmt w:val="decimal"/>
+      <w:lvlText w:val="%7."/>
+      <w:lvlJc w:val="left"/>
+      <w:pPr>
+        <w:ind w:left="5040" w:hanging="360"/>
+      </w:pPr>
+    </w:lvl>
+    <w:lvl w:ilvl="7" w:tplc="04090019" w:tentative="1">
+      <w:start w:val="1"/>
+      <w:numFmt w:val="lowerLetter"/>
+      <w:lvlText w:val="%8."/>
+      <w:lvlJc w:val="left"/>
+      <w:pPr>
+        <w:ind w:left="5760" w:hanging="360"/>
+      </w:pPr>
+    </w:lvl>
+    <w:lvl w:ilvl="8" w:tplc="0409001B" w:tentative="1">
+      <w:start w:val="1"/>
+      <w:numFmt w:val="lowerRoman"/>
+      <w:lvlText w:val="%9."/>
+      <w:lvlJc w:val="right"/>
+      <w:pPr>
+        <w:ind w:left="6480" w:hanging="180"/>
+      </w:pPr>
+    </w:lvl>
+  </w:abstractNum>
+  <w:abstractNum w:abstractNumId="2" w15:restartNumberingAfterBreak="0">
+    <w:nsid w:val="78424C49"/>
+    <w:multiLevelType w:val="hybridMultilevel"/>
+    <w:tmpl w:val="636A4FB2"/>
+    <w:lvl w:ilvl="0" w:tplc="E522E9AE">
+      <w:start w:val="1"/>
+      <w:numFmt w:val="bullet"/>
+      <w:lvlText w:val="-"/>
+      <w:lvlJc w:val="left"/>
+      <w:pPr>
+        <w:ind w:left="720" w:hanging="360"/>
+      </w:pPr>
+      <w:rPr>
+        <w:rFonts w:ascii="Times New Roman" w:eastAsiaTheme="minorHAnsi" w:hAnsi="Times New Roman" w:cs="Times New Roman" w:hint="default"/>
+      </w:rPr>
+    </w:lvl>
+    <w:lvl w:ilvl="1" w:tplc="04090003" w:tentative="1">
+      <w:start w:val="1"/>
+      <w:numFmt w:val="bullet"/>
+      <w:lvlText w:val="o"/>
+      <w:lvlJc w:val="left"/>
+      <w:pPr>
+        <w:ind w:left="1440" w:hanging="360"/>
+      </w:pPr>
+      <w:rPr>
+        <w:rFonts w:ascii="Courier New" w:hAnsi="Courier New" w:cs="Courier New" w:hint="default"/>
+      </w:rPr>
+    </w:lvl>
+    <w:lvl w:ilvl="2" w:tplc="04090005" w:tentative="1">
+      <w:start w:val="1"/>
+      <w:numFmt w:val="bullet"/>
+      <w:lvlText w:val=""/>
+      <w:lvlJc w:val="left"/>
+      <w:pPr>
+        <w:ind w:left="2160" w:hanging="360"/>
+      </w:pPr>
+      <w:rPr>
+        <w:rFonts w:ascii="Wingdings" w:hAnsi="Wingdings" w:hint="default"/>
+      </w:rPr>
+    </w:lvl>
+    <w:lvl w:ilvl="3" w:tplc="04090001" w:tentative="1">
+      <w:start w:val="1"/>
+      <w:numFmt w:val="bullet"/>
+      <w:lvlText w:val=""/>
+      <w:lvlJc w:val="left"/>
+      <w:pPr>
+        <w:ind w:left="2880" w:hanging="360"/>
+      </w:pPr>
+      <w:rPr>
+        <w:rFonts w:ascii="Symbol" w:hAnsi="Symbol" w:hint="default"/>
+      </w:rPr>
+    </w:lvl>
+    <w:lvl w:ilvl="4" w:tplc="04090003" w:tentative="1">
+      <w:start w:val="1"/>
+      <w:numFmt w:val="bullet"/>
+      <w:lvlText w:val="o"/>
+      <w:lvlJc w:val="left"/>
+      <w:pPr>
+        <w:ind w:left="3600" w:hanging="360"/>
+      </w:pPr>
+      <w:rPr>
+        <w:rFonts w:ascii="Courier New" w:hAnsi="Courier New" w:cs="Courier New" w:hint="default"/>
+      </w:rPr>
+    </w:lvl>
+    <w:lvl w:ilvl="5" w:tplc="04090005" w:tentative="1">
+      <w:start w:val="1"/>
+      <w:numFmt w:val="bullet"/>
+      <w:lvlText w:val=""/>
+      <w:lvlJc w:val="left"/>
+      <w:pPr>
+        <w:ind w:left="4320" w:hanging="360"/>
+      </w:pPr>
+      <w:rPr>
+        <w:rFonts w:ascii="Wingdings" w:hAnsi="Wingdings" w:hint="default"/>
+      </w:rPr>
+    </w:lvl>
+    <w:lvl w:ilvl="6" w:tplc="04090001" w:tentative="1">
+      <w:start w:val="1"/>
+      <w:numFmt w:val="bullet"/>
+      <w:lvlText w:val=""/>
+      <w:lvlJc w:val="left"/>
+      <w:pPr>
+        <w:ind w:left="5040" w:hanging="360"/>
+      </w:pPr>
+      <w:rPr>
+        <w:rFonts w:ascii="Symbol" w:hAnsi="Symbol" w:hint="default"/>
+      </w:rPr>
+    </w:lvl>
+    <w:lvl w:ilvl="7" w:tplc="04090003" w:tentative="1">
+      <w:start w:val="1"/>
+      <w:numFmt w:val="bullet"/>
+      <w:lvlText w:val="o"/>
+      <w:lvlJc w:val="left"/>
+      <w:pPr>
+        <w:ind w:left="5760" w:hanging="360"/>
+      </w:pPr>
+      <w:rPr>
+        <w:rFonts w:ascii="Courier New" w:hAnsi="Courier New" w:cs="Courier New" w:hint="default"/>
+      </w:rPr>
+    </w:lvl>
+    <w:lvl w:ilvl="8" w:tplc="04090005" w:tentative="1">
+      <w:start w:val="1"/>
+      <w:numFmt w:val="bullet"/>
+      <w:lvlText w:val=""/>
+      <w:lvlJc w:val="left"/>
+      <w:pPr>
+        <w:ind w:left="6480" w:hanging="360"/>
+      </w:pPr>
+      <w:rPr>
+        <w:rFonts w:ascii="Wingdings" w:hAnsi="Wingdings" w:hint="default"/>
+      </w:rPr>
+    </w:lvl>
+  </w:abstractNum>
+  <w:num w:numId="1">
+    <w:abstractNumId w:val="1"/>
+  </w:num>
+  <w:num w:numId="2">
+    <w:abstractNumId w:val="0"/>
+  </w:num>
+  <w:num w:numId="3">
+    <w:abstractNumId w:val="2"/>
+  </w:num>
+</w:numbering>
 </file>
 
 <file path=word/styles.xml><?xml version="1.0" encoding="utf-8"?>
@@ -4336,6 +6152,101 @@
       </w:tcPr>
     </w:tblStylePr>
   </w:style>
+  <w:style w:type="paragraph" w:styleId="ListParagraph">
+    <w:name w:val="List Paragraph"/>
+    <w:basedOn w:val="Normal"/>
+    <w:uiPriority w:val="34"/>
+    <w:qFormat/>
+    <w:rsid w:val="00F779F4"/>
+    <w:pPr>
+      <w:ind w:left="720"/>
+      <w:contextualSpacing/>
+    </w:pPr>
+  </w:style>
+  <w:style w:type="table" w:styleId="GridTable4">
+    <w:name w:val="Grid Table 4"/>
+    <w:basedOn w:val="TableNormal"/>
+    <w:uiPriority w:val="49"/>
+    <w:rsid w:val="00F779F4"/>
+    <w:pPr>
+      <w:spacing w:line="240" w:lineRule="auto"/>
+    </w:pPr>
+    <w:tblPr>
+      <w:tblStyleRowBandSize w:val="1"/>
+      <w:tblStyleColBandSize w:val="1"/>
+      <w:tblBorders>
+        <w:top w:val="single" w:sz="4" w:space="0" w:color="666666" w:themeColor="text1" w:themeTint="99"/>
+        <w:left w:val="single" w:sz="4" w:space="0" w:color="666666" w:themeColor="text1" w:themeTint="99"/>
+        <w:bottom w:val="single" w:sz="4" w:space="0" w:color="666666" w:themeColor="text1" w:themeTint="99"/>
+        <w:right w:val="single" w:sz="4" w:space="0" w:color="666666" w:themeColor="text1" w:themeTint="99"/>
+        <w:insideH w:val="single" w:sz="4" w:space="0" w:color="666666" w:themeColor="text1" w:themeTint="99"/>
+        <w:insideV w:val="single" w:sz="4" w:space="0" w:color="666666" w:themeColor="text1" w:themeTint="99"/>
+      </w:tblBorders>
+    </w:tblPr>
+    <w:tblStylePr w:type="firstRow">
+      <w:rPr>
+        <w:b/>
+        <w:bCs/>
+        <w:color w:val="FFFFFF" w:themeColor="background1"/>
+      </w:rPr>
+      <w:tblPr/>
+      <w:tcPr>
+        <w:tcBorders>
+          <w:top w:val="single" w:sz="4" w:space="0" w:color="000000" w:themeColor="text1"/>
+          <w:left w:val="single" w:sz="4" w:space="0" w:color="000000" w:themeColor="text1"/>
+          <w:bottom w:val="single" w:sz="4" w:space="0" w:color="000000" w:themeColor="text1"/>
+          <w:right w:val="single" w:sz="4" w:space="0" w:color="000000" w:themeColor="text1"/>
+          <w:insideH w:val="nil"/>
+          <w:insideV w:val="nil"/>
+        </w:tcBorders>
+        <w:shd w:val="clear" w:color="auto" w:fill="000000" w:themeFill="text1"/>
+      </w:tcPr>
+    </w:tblStylePr>
+    <w:tblStylePr w:type="lastRow">
+      <w:rPr>
+        <w:b/>
+        <w:bCs/>
+      </w:rPr>
+      <w:tblPr/>
+      <w:tcPr>
+        <w:tcBorders>
+          <w:top w:val="double" w:sz="4" w:space="0" w:color="000000" w:themeColor="text1"/>
+        </w:tcBorders>
+      </w:tcPr>
+    </w:tblStylePr>
+    <w:tblStylePr w:type="firstCol">
+      <w:rPr>
+        <w:b/>
+        <w:bCs/>
+      </w:rPr>
+    </w:tblStylePr>
+    <w:tblStylePr w:type="lastCol">
+      <w:rPr>
+        <w:b/>
+        <w:bCs/>
+      </w:rPr>
+    </w:tblStylePr>
+    <w:tblStylePr w:type="band1Vert">
+      <w:tblPr/>
+      <w:tcPr>
+        <w:shd w:val="clear" w:color="auto" w:fill="CCCCCC" w:themeFill="text1" w:themeFillTint="33"/>
+      </w:tcPr>
+    </w:tblStylePr>
+    <w:tblStylePr w:type="band1Horz">
+      <w:tblPr/>
+      <w:tcPr>
+        <w:shd w:val="clear" w:color="auto" w:fill="CCCCCC" w:themeFill="text1" w:themeFillTint="33"/>
+      </w:tcPr>
+    </w:tblStylePr>
+  </w:style>
+  <w:style w:type="paragraph" w:styleId="Bibliography">
+    <w:name w:val="Bibliography"/>
+    <w:basedOn w:val="Normal"/>
+    <w:next w:val="Normal"/>
+    <w:uiPriority w:val="37"/>
+    <w:unhideWhenUsed/>
+    <w:rsid w:val="00246E9E"/>
+  </w:style>
 </w:styles>
 </file>
 
@@ -4658,7 +6569,7 @@
     <b:JournalName>Journal of Computer Security 25</b:JournalName>
     <b:Year>2017</b:Year>
     <b:Pages>537-584</b:Pages>
-    <b:RefOrder>1</b:RefOrder>
+    <b:RefOrder>2</b:RefOrder>
   </b:Source>
   <b:Source>
     <b:Tag>Zha14</b:Tag>
@@ -4677,7 +6588,7 @@
       </b:Author>
     </b:Author>
     <b:Publisher>John Wiley &amp; Sons, Incorporated</b:Publisher>
-    <b:RefOrder>2</b:RefOrder>
+    <b:RefOrder>3</b:RefOrder>
   </b:Source>
   <b:Source>
     <b:Tag>Tin14</b:Tag>
@@ -4713,13 +6624,152 @@
     <b:JournalName>Mathematical Problems in Engineering Volume 2014, Article ID 731980</b:JournalName>
     <b:Year>2014</b:Year>
     <b:Pages>1-19</b:Pages>
-    <b:RefOrder>3</b:RefOrder>
+    <b:RefOrder>4</b:RefOrder>
+  </b:Source>
+  <b:Source>
+    <b:Tag>Com16</b:Tag>
+    <b:SourceType>InternetSite</b:SourceType>
+    <b:Guid>{9F40C0B9-D940-4250-A7E7-8AB0D3D291D1}</b:Guid>
+    <b:Title>Graph Data Structure 4. Dijkstra's Shortest Path Algorithm</b:Title>
+    <b:Year>2016</b:Year>
+    <b:Author>
+      <b:Author>
+        <b:Corporate>Computer Science</b:Corporate>
+      </b:Author>
+    </b:Author>
+    <b:InternetSiteTitle>YouTube</b:InternetSiteTitle>
+    <b:Month>May</b:Month>
+    <b:Day>7</b:Day>
+    <b:URL>https://www.youtube.com/watch?v=pVfj6mxhdMw</b:URL>
+    <b:RefOrder>5</b:RefOrder>
+  </b:Source>
+  <b:Source>
+    <b:Tag>Sam15</b:Tag>
+    <b:SourceType>InternetSite</b:SourceType>
+    <b:Guid>{B5D30309-9CF9-4E79-895B-820FFD29346F}</b:Guid>
+    <b:Author>
+      <b:Author>
+        <b:NameList>
+          <b:Person>
+            <b:Last>Sambol</b:Last>
+            <b:First>M</b:First>
+          </b:Person>
+        </b:NameList>
+      </b:Author>
+    </b:Author>
+    <b:Title>Bellman-Ford in 4 minutes - Theory</b:Title>
+    <b:InternetSiteTitle>YouTube</b:InternetSiteTitle>
+    <b:Year>2015</b:Year>
+    <b:Month>June</b:Month>
+    <b:Day>3</b:Day>
+    <b:URL>https://www.youtube.com/watch?v=9PHkk0UavIM</b:URL>
+    <b:RefOrder>6</b:RefOrder>
+  </b:Source>
+  <b:Source>
+    <b:Tag>Com17</b:Tag>
+    <b:SourceType>InternetSite</b:SourceType>
+    <b:Guid>{1930B0A0-077C-4FBA-85A5-0B25C4D3DCEC}</b:Guid>
+    <b:Author>
+      <b:Author>
+        <b:Corporate>Computerphile</b:Corporate>
+      </b:Author>
+    </b:Author>
+    <b:Title>A* Search Algorithm - Computerphile</b:Title>
+    <b:InternetSiteTitle>YouTube</b:InternetSiteTitle>
+    <b:Year>2017</b:Year>
+    <b:Month>February</b:Month>
+    <b:Day>15</b:Day>
+    <b:URL>https://www.youtube.com/watch?v=ySN5Wnu88nE</b:URL>
+    <b:RefOrder>7</b:RefOrder>
+  </b:Source>
+  <b:Source>
+    <b:Tag>Sam16</b:Tag>
+    <b:SourceType>InternetSite</b:SourceType>
+    <b:Guid>{D96B1FED-A234-4ED3-A899-B1C557476D09}</b:Guid>
+    <b:Author>
+      <b:Author>
+        <b:Corporate>Sambol</b:Corporate>
+      </b:Author>
+    </b:Author>
+    <b:Title>Floyd-Warshall algorithm in 4 minutes</b:Title>
+    <b:InternetSiteTitle>YouTube</b:InternetSiteTitle>
+    <b:Year>2016</b:Year>
+    <b:Month>July</b:Month>
+    <b:Day>16</b:Day>
+    <b:URL>https://www.youtube.com/watch?v=4OQeCuLYj-4</b:URL>
+    <b:RefOrder>8</b:RefOrder>
+  </b:Source>
+  <b:Source>
+    <b:Tag>Rav15</b:Tag>
+    <b:SourceType>InternetSite</b:SourceType>
+    <b:Guid>{803A33D4-F386-49E4-9F54-8D4F27F632FD}</b:Guid>
+    <b:Author>
+      <b:Author>
+        <b:NameList>
+          <b:Person>
+            <b:Last>Ravi</b:Last>
+            <b:First>P</b:First>
+          </b:Person>
+        </b:NameList>
+      </b:Author>
+    </b:Author>
+    <b:Title>Johnson's Algorithm</b:Title>
+    <b:InternetSiteTitle>YouTube</b:InternetSiteTitle>
+    <b:Year>2015</b:Year>
+    <b:Month>August</b:Month>
+    <b:Day>16</b:Day>
+    <b:URL>https://www.youtube.com/watch?v=xc2ua8sQAoE</b:URL>
+    <b:RefOrder>9</b:RefOrder>
+  </b:Source>
+  <b:Source>
+    <b:Tag>Chu17</b:Tag>
+    <b:SourceType>InternetSite</b:SourceType>
+    <b:Guid>{F294CC6C-7551-4AA2-99D1-81EBB015926E}</b:Guid>
+    <b:Author>
+      <b:Author>
+        <b:NameList>
+          <b:Person>
+            <b:Last>Chugg</b:Last>
+            <b:First>K</b:First>
+          </b:Person>
+        </b:NameList>
+      </b:Author>
+    </b:Author>
+    <b:Title>Viterbi Algorithm</b:Title>
+    <b:InternetSiteTitle>YouTube</b:InternetSiteTitle>
+    <b:Year>2017</b:Year>
+    <b:Month>March</b:Month>
+    <b:Day>8</b:Day>
+    <b:URL>https://www.youtube.com/watch?v=6JVqutwtzmo</b:URL>
+    <b:RefOrder>10</b:RefOrder>
+  </b:Source>
+  <b:Source>
+    <b:Tag>Vos18</b:Tag>
+    <b:SourceType>InternetSite</b:SourceType>
+    <b:Guid>{5B5F9B87-3694-446B-B1A1-7EF23A7BCEF6}</b:Guid>
+    <b:Author>
+      <b:Author>
+        <b:NameList>
+          <b:Person>
+            <b:Last>Vosshall</b:Last>
+            <b:First>P</b:First>
+          </b:Person>
+        </b:NameList>
+      </b:Author>
+    </b:Author>
+    <b:Title>How AWS Minimizes the Blast Radius of Failures</b:Title>
+    <b:InternetSiteTitle>YouTube</b:InternetSiteTitle>
+    <b:Year>2018</b:Year>
+    <b:Month>November</b:Month>
+    <b:Day>27</b:Day>
+    <b:URL>https://youtu.be/swQbA4zub20</b:URL>
+    <b:RefOrder>1</b:RefOrder>
   </b:Source>
 </b:Sources>
 </file>
 
 <file path=customXml/itemProps1.xml><?xml version="1.0" encoding="utf-8"?>
-<ds:datastoreItem xmlns:ds="http://schemas.openxmlformats.org/officeDocument/2006/customXml" ds:itemID="{91FFD4D4-2C20-45FA-9BAA-033FE5A39087}">
+<ds:datastoreItem xmlns:ds="http://schemas.openxmlformats.org/officeDocument/2006/customXml" ds:itemID="{FFEFA1AB-5032-4C71-9EB2-13DA16AC9525}">
   <ds:schemaRefs>
     <ds:schemaRef ds:uri="http://schemas.openxmlformats.org/officeDocument/2006/bibliography"/>
   </ds:schemaRefs>

</xml_diff>